<commit_message>
[MS-ONESTORE] update TSS and step up script.
</commit_message>
<xml_diff>
--- a/FileSyncandWOPI/Docs/FssWopiTestSuiteSpecification.docx
+++ b/FileSyncandWOPI/Docs/FssWopiTestSuiteSpecification.docx
@@ -1,6 +1,6 @@
 
 <file path=word/document.xml><?xml version="1.0" encoding="utf-8"?>
-<w:document xmlns:wpc="http://schemas.microsoft.com/office/word/2010/wordprocessingCanvas" xmlns:cx="http://schemas.microsoft.com/office/drawing/2014/chartex" xmlns:cx1="http://schemas.microsoft.com/office/drawing/2015/9/8/chartex" xmlns:cx2="http://schemas.microsoft.com/office/drawing/2015/10/21/chartex" xmlns:mc="http://schemas.openxmlformats.org/markup-compatibility/2006" xmlns:o="urn:schemas-microsoft-com:office:office" xmlns:r="http://schemas.openxmlformats.org/officeDocument/2006/relationships" xmlns:m="http://schemas.openxmlformats.org/officeDocument/2006/math" xmlns:v="urn:schemas-microsoft-com:vml" xmlns:wp14="http://schemas.microsoft.com/office/word/2010/wordprocessingDrawing" xmlns:wp="http://schemas.openxmlformats.org/drawingml/2006/wordprocessingDrawing" xmlns:w10="urn:schemas-microsoft-com:office:word" xmlns:w="http://schemas.openxmlformats.org/wordprocessingml/2006/main" xmlns:w14="http://schemas.microsoft.com/office/word/2010/wordml" xmlns:w15="http://schemas.microsoft.com/office/word/2012/wordml" xmlns:w16se="http://schemas.microsoft.com/office/word/2015/wordml/symex" xmlns:wpg="http://schemas.microsoft.com/office/word/2010/wordprocessingGroup" xmlns:wpi="http://schemas.microsoft.com/office/word/2010/wordprocessingInk" xmlns:wne="http://schemas.microsoft.com/office/word/2006/wordml" xmlns:wps="http://schemas.microsoft.com/office/word/2010/wordprocessingShape" mc:Ignorable="w14 w15 w16se wp14">
+<w:document xmlns:wpc="http://schemas.microsoft.com/office/word/2010/wordprocessingCanvas" xmlns:cx="http://schemas.microsoft.com/office/drawing/2014/chartex" xmlns:cx1="http://schemas.microsoft.com/office/drawing/2015/9/8/chartex" xmlns:cx2="http://schemas.microsoft.com/office/drawing/2015/10/21/chartex" xmlns:cx3="http://schemas.microsoft.com/office/drawing/2016/5/9/chartex" xmlns:cx4="http://schemas.microsoft.com/office/drawing/2016/5/10/chartex" xmlns:cx5="http://schemas.microsoft.com/office/drawing/2016/5/11/chartex" xmlns:cx6="http://schemas.microsoft.com/office/drawing/2016/5/12/chartex" xmlns:cx7="http://schemas.microsoft.com/office/drawing/2016/5/13/chartex" xmlns:cx8="http://schemas.microsoft.com/office/drawing/2016/5/14/chartex" xmlns:mc="http://schemas.openxmlformats.org/markup-compatibility/2006" xmlns:aink="http://schemas.microsoft.com/office/drawing/2016/ink" xmlns:am3d="http://schemas.microsoft.com/office/drawing/2017/model3d" xmlns:o="urn:schemas-microsoft-com:office:office" xmlns:r="http://schemas.openxmlformats.org/officeDocument/2006/relationships" xmlns:m="http://schemas.openxmlformats.org/officeDocument/2006/math" xmlns:v="urn:schemas-microsoft-com:vml" xmlns:wp14="http://schemas.microsoft.com/office/word/2010/wordprocessingDrawing" xmlns:wp="http://schemas.openxmlformats.org/drawingml/2006/wordprocessingDrawing" xmlns:w10="urn:schemas-microsoft-com:office:word" xmlns:w="http://schemas.openxmlformats.org/wordprocessingml/2006/main" xmlns:w14="http://schemas.microsoft.com/office/word/2010/wordml" xmlns:w15="http://schemas.microsoft.com/office/word/2012/wordml" xmlns:w16cid="http://schemas.microsoft.com/office/word/2016/wordml/cid" xmlns:w16se="http://schemas.microsoft.com/office/word/2015/wordml/symex" xmlns:wpg="http://schemas.microsoft.com/office/word/2010/wordprocessingGroup" xmlns:wpi="http://schemas.microsoft.com/office/word/2010/wordprocessingInk" xmlns:wne="http://schemas.microsoft.com/office/word/2006/wordml" xmlns:wps="http://schemas.microsoft.com/office/word/2010/wordprocessingShape" mc:Ignorable="w14 w15 w16se w16cid wp14">
   <w:body>
     <w:p>
       <w:pPr>
@@ -1954,12 +1954,14 @@
         </w:rPr>
         <w:t xml:space="preserve"> </w:t>
       </w:r>
+      <w:proofErr w:type="spellStart"/>
       <w:r>
         <w:rPr>
           <w:lang w:val="en"/>
         </w:rPr>
         <w:t>Plugfests</w:t>
       </w:r>
+      <w:proofErr w:type="spellEnd"/>
       <w:r>
         <w:rPr>
           <w:lang w:val="en"/>
@@ -2476,6 +2478,45 @@
           </w:p>
         </w:tc>
       </w:tr>
+      <w:tr>
+        <w:trPr>
+          <w:cnfStyle w:val="000000100000" w:firstRow="0" w:lastRow="0" w:firstColumn="0" w:lastColumn="0" w:oddVBand="0" w:evenVBand="0" w:oddHBand="1" w:evenHBand="0" w:firstRowFirstColumn="0" w:firstRowLastColumn="0" w:lastRowFirstColumn="0" w:lastRowLastColumn="0"/>
+        </w:trPr>
+        <w:tc>
+          <w:tcPr>
+            <w:cnfStyle w:val="001000000000" w:firstRow="0" w:lastRow="0" w:firstColumn="1" w:lastColumn="0" w:oddVBand="0" w:evenVBand="0" w:oddHBand="0" w:evenHBand="0" w:firstRowFirstColumn="0" w:firstRowLastColumn="0" w:lastRowFirstColumn="0" w:lastRowLastColumn="0"/>
+            <w:tcW w:w="2127" w:type="dxa"/>
+          </w:tcPr>
+          <w:p>
+            <w:pPr>
+              <w:pStyle w:val="LWPTableText"/>
+            </w:pPr>
+            <w:r>
+              <w:t>MS-ONESTORE</w:t>
+            </w:r>
+          </w:p>
+        </w:tc>
+        <w:tc>
+          <w:tcPr>
+            <w:tcW w:w="7413" w:type="dxa"/>
+            <w:gridSpan w:val="2"/>
+          </w:tcPr>
+          <w:p>
+            <w:pPr>
+              <w:pStyle w:val="LWPTableText"/>
+              <w:cnfStyle w:val="000000100000" w:firstRow="0" w:lastRow="0" w:firstColumn="0" w:lastColumn="0" w:oddVBand="0" w:evenVBand="0" w:oddHBand="1" w:evenHBand="0" w:firstRowFirstColumn="0" w:firstRowLastColumn="0" w:lastRowFirstColumn="0" w:lastRowLastColumn="0"/>
+            </w:pPr>
+            <w:hyperlink r:id="rId25" w:history="1">
+              <w:r>
+                <w:rPr>
+                  <w:rStyle w:val="Hyperlink"/>
+                </w:rPr>
+                <w:t>OneNote Revision Store File Format</w:t>
+              </w:r>
+            </w:hyperlink>
+          </w:p>
+        </w:tc>
+      </w:tr>
     </w:tbl>
     <w:p>
       <w:pPr>
@@ -3093,7 +3134,23 @@
           <w:rFonts w:cs="Arial"/>
           <w:lang w:eastAsia="zh-CN"/>
         </w:rPr>
-        <w:t xml:space="preserve">Here are the prerequisities of the </w:t>
+        <w:t xml:space="preserve">Here are the </w:t>
+      </w:r>
+      <w:proofErr w:type="spellStart"/>
+      <w:r>
+        <w:rPr>
+          <w:rFonts w:cs="Arial"/>
+          <w:lang w:eastAsia="zh-CN"/>
+        </w:rPr>
+        <w:t>prerequisities</w:t>
+      </w:r>
+      <w:proofErr w:type="spellEnd"/>
+      <w:r>
+        <w:rPr>
+          <w:rFonts w:cs="Arial"/>
+          <w:lang w:eastAsia="zh-CN"/>
+        </w:rPr>
+        <w:t xml:space="preserve"> of the </w:t>
       </w:r>
       <w:r>
         <w:rPr>
@@ -3507,7 +3564,25 @@
           <w:i/>
           <w:lang w:eastAsia="zh-CN"/>
         </w:rPr>
-        <w:t xml:space="preserve">   In </w:t>
+        <w:t xml:space="preserve">   </w:t>
+      </w:r>
+      <w:proofErr w:type="gramStart"/>
+      <w:r>
+        <w:rPr>
+          <w:rFonts w:eastAsiaTheme="minorEastAsia" w:hint="eastAsia"/>
+          <w:i/>
+          <w:lang w:eastAsia="zh-CN"/>
+        </w:rPr>
+        <w:t>In</w:t>
+      </w:r>
+      <w:proofErr w:type="gramEnd"/>
+      <w:r>
+        <w:rPr>
+          <w:rFonts w:eastAsiaTheme="minorEastAsia" w:hint="eastAsia"/>
+          <w:i/>
+          <w:lang w:eastAsia="zh-CN"/>
+        </w:rPr>
+        <w:t xml:space="preserve"> </w:t>
       </w:r>
       <w:r>
         <w:rPr>
@@ -3571,15 +3646,7 @@
           <w:i/>
           <w:lang w:eastAsia="zh-CN"/>
         </w:rPr>
-        <w:t xml:space="preserve">and </w:t>
-      </w:r>
-      <w:r>
-        <w:rPr>
-          <w:rFonts w:eastAsiaTheme="minorEastAsia"/>
-          <w:i/>
-          <w:lang w:eastAsia="zh-CN"/>
-        </w:rPr>
-        <w:t>Microsoft SharePoint Server 201</w:t>
+        <w:t>and Microsoft SharePoint Server 201</w:t>
       </w:r>
       <w:r>
         <w:rPr>
@@ -3627,16 +3694,9 @@
           <w:i/>
           <w:lang w:eastAsia="zh-CN"/>
         </w:rPr>
-        <w:t>Get-SPWOPIBinding</w:t>
-      </w:r>
-      <w:r>
-        <w:rPr>
-          <w:rFonts w:eastAsiaTheme="minorEastAsia" w:hint="eastAsia"/>
-          <w:i/>
-          <w:lang w:eastAsia="zh-CN"/>
-        </w:rPr>
-        <w:t xml:space="preserve"> can be used to get the binding information, and the command </w:t>
-      </w:r>
+        <w:t>Get-</w:t>
+      </w:r>
+      <w:proofErr w:type="spellStart"/>
       <w:r>
         <w:rPr>
           <w:rFonts w:eastAsiaTheme="minorEastAsia"/>
@@ -3644,8 +3704,37 @@
           <w:i/>
           <w:lang w:eastAsia="zh-CN"/>
         </w:rPr>
-        <w:t>Remove-SPWOPIBinding</w:t>
-      </w:r>
+        <w:t>SPWOPIBinding</w:t>
+      </w:r>
+      <w:proofErr w:type="spellEnd"/>
+      <w:r>
+        <w:rPr>
+          <w:rFonts w:eastAsiaTheme="minorEastAsia" w:hint="eastAsia"/>
+          <w:i/>
+          <w:lang w:eastAsia="zh-CN"/>
+        </w:rPr>
+        <w:t xml:space="preserve"> can be used to get the binding information, and the command </w:t>
+      </w:r>
+      <w:r>
+        <w:rPr>
+          <w:rFonts w:eastAsiaTheme="minorEastAsia"/>
+          <w:b/>
+          <w:i/>
+          <w:lang w:eastAsia="zh-CN"/>
+        </w:rPr>
+        <w:t>Remove-</w:t>
+      </w:r>
+      <w:proofErr w:type="spellStart"/>
+      <w:r>
+        <w:rPr>
+          <w:rFonts w:eastAsiaTheme="minorEastAsia"/>
+          <w:b/>
+          <w:i/>
+          <w:lang w:eastAsia="zh-CN"/>
+        </w:rPr>
+        <w:t>SPWOPIBinding</w:t>
+      </w:r>
+      <w:proofErr w:type="spellEnd"/>
       <w:r>
         <w:rPr>
           <w:rFonts w:eastAsiaTheme="minorEastAsia" w:hint="eastAsia"/>
@@ -3739,13 +3828,21 @@
         <w:t xml:space="preserve">The </w:t>
       </w:r>
       <w:r>
-        <w:t>SharePoint File Sync and WOPI</w:t>
+        <w:t xml:space="preserve">SharePoint File Sync and </w:t>
+      </w:r>
+      <w:proofErr w:type="gramStart"/>
+      <w:r>
+        <w:t>WOPI</w:t>
       </w:r>
       <w:r>
         <w:t xml:space="preserve"> </w:t>
       </w:r>
       <w:r>
-        <w:t xml:space="preserve"> Protocol </w:t>
+        <w:t xml:space="preserve"> Protocol</w:t>
+      </w:r>
+      <w:proofErr w:type="gramEnd"/>
+      <w:r>
+        <w:t xml:space="preserve"> </w:t>
       </w:r>
       <w:r>
         <w:t>Test S</w:t>
@@ -3818,10 +3915,18 @@
         <w:t xml:space="preserve">figure illustrates the </w:t>
       </w:r>
       <w:r>
-        <w:t>SharePoint File Sync and WOPI</w:t>
-      </w:r>
-      <w:r>
-        <w:t xml:space="preserve">  Protocol Test Suites</w:t>
+        <w:t xml:space="preserve">SharePoint File Sync and </w:t>
+      </w:r>
+      <w:proofErr w:type="gramStart"/>
+      <w:r>
+        <w:t>WOPI</w:t>
+      </w:r>
+      <w:r>
+        <w:t xml:space="preserve">  Protocol</w:t>
+      </w:r>
+      <w:proofErr w:type="gramEnd"/>
+      <w:r>
+        <w:t xml:space="preserve"> Test Suites</w:t>
       </w:r>
       <w:r>
         <w:t xml:space="preserve"> architecture</w:t>
@@ -3856,9 +3961,9 @@
             <o:lock v:ext="edit" aspectratio="t"/>
           </v:shapetype>
           <v:shape id="_x0000_i1025" type="#_x0000_t75" style="width:468pt;height:4in" o:ole="">
-            <v:imagedata r:id="rId25" o:title=""/>
+            <v:imagedata r:id="rId26" o:title=""/>
           </v:shape>
-          <o:OLEObject Type="Embed" ProgID="Visio.Drawing.11" ShapeID="_x0000_i1025" DrawAspect="Content" ObjectID="_1547971804" r:id="rId26"/>
+          <o:OLEObject Type="Embed" ProgID="Visio.Drawing.11" ShapeID="_x0000_i1025" DrawAspect="Content" ObjectID="_1613217090" r:id="rId27"/>
         </w:object>
       </w:r>
     </w:p>
@@ -4192,6 +4297,31 @@
     </w:p>
     <w:p>
       <w:pPr>
+        <w:pStyle w:val="ListParagraph"/>
+        <w:numPr>
+          <w:ilvl w:val="0"/>
+          <w:numId w:val="66"/>
+        </w:numPr>
+        <w:spacing w:before="120" w:after="0"/>
+        <w:rPr>
+          <w:rFonts w:cs="Arial"/>
+        </w:rPr>
+      </w:pPr>
+      <w:r>
+        <w:rPr>
+          <w:rFonts w:cs="Arial"/>
+        </w:rPr>
+        <w:t>Microsoft SharePoint Server 201</w:t>
+      </w:r>
+      <w:r>
+        <w:rPr>
+          <w:rFonts w:cs="Arial"/>
+        </w:rPr>
+        <w:t>9</w:t>
+      </w:r>
+    </w:p>
+    <w:p>
+      <w:pPr>
         <w:rPr>
           <w:b/>
         </w:rPr>
@@ -4360,7 +4490,6 @@
           <w:rFonts w:eastAsia="宋体" w:cs="Arial"/>
           <w:lang w:eastAsia="zh-CN"/>
         </w:rPr>
-        <w:lastRenderedPageBreak/>
         <w:t xml:space="preserve">The test suites communicate with </w:t>
       </w:r>
       <w:r>
@@ -4424,7 +4553,50 @@
           <w:rFonts w:eastAsia="宋体" w:cs="Arial"/>
           <w:lang w:eastAsia="zh-CN"/>
         </w:rPr>
-        <w:t>Shared test suite implements MS-FSSHTTP, and shared for MS-WOPI to verify whether the MS-FSSHTTP can be sent as HTTP body by using MS-WOPI transport format.</w:t>
+        <w:t>Shared test suite implements MS-</w:t>
+      </w:r>
+      <w:proofErr w:type="gramStart"/>
+      <w:r>
+        <w:rPr>
+          <w:rFonts w:eastAsia="宋体" w:cs="Arial"/>
+          <w:lang w:eastAsia="zh-CN"/>
+        </w:rPr>
+        <w:t>FSSHTTP, and</w:t>
+      </w:r>
+      <w:proofErr w:type="gramEnd"/>
+      <w:r>
+        <w:rPr>
+          <w:rFonts w:eastAsia="宋体" w:cs="Arial"/>
+          <w:lang w:eastAsia="zh-CN"/>
+        </w:rPr>
+        <w:t xml:space="preserve"> shared for MS-WOPI to verify whether the MS-FSSHTTP can be sent as HTTP body by using MS-WOPI transport format.</w:t>
+      </w:r>
+    </w:p>
+    <w:p>
+      <w:pPr>
+        <w:pStyle w:val="ListParagraph"/>
+        <w:numPr>
+          <w:ilvl w:val="0"/>
+          <w:numId w:val="58"/>
+        </w:numPr>
+        <w:spacing w:before="120"/>
+        <w:rPr>
+          <w:rFonts w:eastAsia="宋体" w:cs="Arial"/>
+          <w:lang w:eastAsia="zh-CN"/>
+        </w:rPr>
+      </w:pPr>
+      <w:r>
+        <w:rPr>
+          <w:rFonts w:eastAsia="宋体" w:cs="Arial"/>
+          <w:lang w:eastAsia="zh-CN"/>
+        </w:rPr>
+        <w:t xml:space="preserve">MS-ONESTORE can be transmitted using the </w:t>
+      </w:r>
+      <w:r>
+        <w:t>File Synchronization via SOAP over HTTP Protocol</w:t>
+      </w:r>
+      <w:r>
+        <w:t xml:space="preserve"> by Shared adapter.</w:t>
       </w:r>
     </w:p>
     <w:p>
@@ -4564,7 +4736,23 @@
           <w:rFonts w:eastAsiaTheme="minorEastAsia"/>
           <w:lang w:eastAsia="zh-CN"/>
         </w:rPr>
-        <w:t xml:space="preserve">common messages structures and </w:t>
+        <w:t xml:space="preserve">common </w:t>
+      </w:r>
+      <w:proofErr w:type="gramStart"/>
+      <w:r>
+        <w:rPr>
+          <w:rFonts w:eastAsiaTheme="minorEastAsia"/>
+          <w:lang w:eastAsia="zh-CN"/>
+        </w:rPr>
+        <w:t>messages</w:t>
+      </w:r>
+      <w:proofErr w:type="gramEnd"/>
+      <w:r>
+        <w:rPr>
+          <w:rFonts w:eastAsiaTheme="minorEastAsia"/>
+          <w:lang w:eastAsia="zh-CN"/>
+        </w:rPr>
+        <w:t xml:space="preserve"> structures and </w:t>
       </w:r>
       <w:r>
         <w:rPr>
@@ -4761,6 +4949,7 @@
           <w:lang w:eastAsia="zh-CN"/>
         </w:rPr>
       </w:pPr>
+      <w:proofErr w:type="spellStart"/>
       <w:r>
         <w:rPr>
           <w:rFonts w:eastAsiaTheme="minorEastAsia"/>
@@ -4768,6 +4957,7 @@
         </w:rPr>
         <w:t>Becuase</w:t>
       </w:r>
+      <w:proofErr w:type="spellEnd"/>
       <w:r>
         <w:rPr>
           <w:rFonts w:cs="Arial"/>
@@ -4803,19 +4993,59 @@
         <w:rPr>
           <w:rFonts w:cs="Arial"/>
         </w:rPr>
-        <w:t xml:space="preserve"> and </w:t>
+        <w:t>,</w:t>
       </w:r>
       <w:r>
         <w:rPr>
           <w:rFonts w:cs="Arial"/>
         </w:rPr>
+        <w:t xml:space="preserve"> </w:t>
+      </w:r>
+      <w:r>
+        <w:rPr>
+          <w:rFonts w:cs="Arial"/>
+        </w:rPr>
         <w:t>MS-WOPI test suite</w:t>
       </w:r>
       <w:r>
         <w:rPr>
           <w:rFonts w:cs="Arial"/>
         </w:rPr>
-        <w:t xml:space="preserve">. So the the </w:t>
+        <w:t xml:space="preserve"> and MS-ONESTORE test suite</w:t>
+      </w:r>
+      <w:r>
+        <w:rPr>
+          <w:rFonts w:cs="Arial"/>
+        </w:rPr>
+        <w:t xml:space="preserve">. </w:t>
+      </w:r>
+      <w:proofErr w:type="gramStart"/>
+      <w:r>
+        <w:rPr>
+          <w:rFonts w:cs="Arial"/>
+        </w:rPr>
+        <w:t>So</w:t>
+      </w:r>
+      <w:proofErr w:type="gramEnd"/>
+      <w:r>
+        <w:rPr>
+          <w:rFonts w:cs="Arial"/>
+        </w:rPr>
+        <w:t xml:space="preserve"> the </w:t>
+      </w:r>
+      <w:proofErr w:type="spellStart"/>
+      <w:r>
+        <w:rPr>
+          <w:rFonts w:cs="Arial"/>
+        </w:rPr>
+        <w:t>the</w:t>
+      </w:r>
+      <w:proofErr w:type="spellEnd"/>
+      <w:r>
+        <w:rPr>
+          <w:rFonts w:cs="Arial"/>
+        </w:rPr>
+        <w:t xml:space="preserve"> </w:t>
       </w:r>
       <w:r>
         <w:rPr>
@@ -4933,7 +5163,15 @@
         <w:t xml:space="preserve">protocol </w:t>
       </w:r>
       <w:r>
-        <w:t xml:space="preserve">adapter is a managed adapter, which is derived from the ManagedAdapterBase class in </w:t>
+        <w:t xml:space="preserve">adapter is a managed adapter, which is derived from the </w:t>
+      </w:r>
+      <w:proofErr w:type="spellStart"/>
+      <w:r>
+        <w:t>ManagedAdapterBase</w:t>
+      </w:r>
+      <w:proofErr w:type="spellEnd"/>
+      <w:r>
+        <w:t xml:space="preserve"> class in </w:t>
       </w:r>
       <w:r>
         <w:t xml:space="preserve">the </w:t>
@@ -5065,7 +5303,6 @@
           <w:rFonts w:eastAsiaTheme="minorEastAsia"/>
           <w:lang w:eastAsia="zh-CN"/>
         </w:rPr>
-        <w:lastRenderedPageBreak/>
         <w:t>T</w:t>
       </w:r>
       <w:r>
@@ -5202,30 +5439,46 @@
         </w:rPr>
         <w:t xml:space="preserve">the </w:t>
       </w:r>
+      <w:proofErr w:type="gramStart"/>
       <w:r>
         <w:rPr>
           <w:rFonts w:cs="Tahoma"/>
         </w:rPr>
-        <w:t>SUT, and call the SUT control adapter to change the SUT state. The test suite</w:t>
-      </w:r>
+        <w:t>SUT, and</w:t>
+      </w:r>
+      <w:proofErr w:type="gramEnd"/>
       <w:r>
         <w:rPr>
           <w:rFonts w:cs="Tahoma"/>
         </w:rPr>
+        <w:t xml:space="preserve"> call the SUT control adapter to change the SUT state. The test suite</w:t>
+      </w:r>
+      <w:r>
+        <w:rPr>
+          <w:rFonts w:cs="Tahoma"/>
+        </w:rPr>
         <w:t>s</w:t>
       </w:r>
       <w:r>
         <w:rPr>
           <w:rFonts w:cs="Tahoma"/>
         </w:rPr>
-        <w:t xml:space="preserve"> consist</w:t>
-      </w:r>
+        <w:t xml:space="preserve"> </w:t>
+      </w:r>
+      <w:proofErr w:type="gramStart"/>
       <w:r>
         <w:rPr>
           <w:rFonts w:cs="Tahoma"/>
         </w:rPr>
+        <w:t>consist</w:t>
+      </w:r>
+      <w:r>
+        <w:rPr>
+          <w:rFonts w:cs="Tahoma"/>
+        </w:rPr>
         <w:t>s</w:t>
       </w:r>
+      <w:proofErr w:type="gramEnd"/>
       <w:r>
         <w:rPr>
           <w:rFonts w:cs="Tahoma"/>
@@ -5793,7 +6046,15 @@
               <w:t xml:space="preserve"> </w:t>
             </w:r>
             <w:r>
-              <w:t xml:space="preserve">the WhoAmI </w:t>
+              <w:t xml:space="preserve">the </w:t>
+            </w:r>
+            <w:proofErr w:type="spellStart"/>
+            <w:r>
+              <w:t>WhoAmI</w:t>
+            </w:r>
+            <w:proofErr w:type="spellEnd"/>
+            <w:r>
+              <w:t xml:space="preserve"> </w:t>
             </w:r>
             <w:r>
               <w:t>sub-request</w:t>
@@ -5856,7 +6117,15 @@
               <w:t xml:space="preserve"> </w:t>
             </w:r>
             <w:r>
-              <w:t xml:space="preserve">the ServerTime </w:t>
+              <w:t xml:space="preserve">the </w:t>
+            </w:r>
+            <w:proofErr w:type="spellStart"/>
+            <w:r>
+              <w:t>ServerTime</w:t>
+            </w:r>
+            <w:proofErr w:type="spellEnd"/>
+            <w:r>
+              <w:t xml:space="preserve"> </w:t>
             </w:r>
             <w:r>
               <w:t>sub-request</w:t>
@@ -5922,7 +6191,15 @@
               <w:t xml:space="preserve"> </w:t>
             </w:r>
             <w:r>
-              <w:t xml:space="preserve">the EditorsTable </w:t>
+              <w:t xml:space="preserve">the </w:t>
+            </w:r>
+            <w:proofErr w:type="spellStart"/>
+            <w:r>
+              <w:t>EditorsTable</w:t>
+            </w:r>
+            <w:proofErr w:type="spellEnd"/>
+            <w:r>
+              <w:t xml:space="preserve"> </w:t>
             </w:r>
             <w:r>
               <w:t>sub-request</w:t>
@@ -5985,7 +6262,15 @@
               <w:t xml:space="preserve"> </w:t>
             </w:r>
             <w:r>
-              <w:t xml:space="preserve">the GetDocMetaInfo </w:t>
+              <w:t xml:space="preserve">the </w:t>
+            </w:r>
+            <w:proofErr w:type="spellStart"/>
+            <w:r>
+              <w:t>GetDocMetaInfo</w:t>
+            </w:r>
+            <w:proofErr w:type="spellEnd"/>
+            <w:r>
+              <w:t xml:space="preserve"> </w:t>
             </w:r>
             <w:r>
               <w:t>sub-request</w:t>
@@ -6048,7 +6333,15 @@
               <w:t xml:space="preserve"> </w:t>
             </w:r>
             <w:r>
-              <w:t xml:space="preserve">the GetVersions </w:t>
+              <w:t xml:space="preserve">the </w:t>
+            </w:r>
+            <w:proofErr w:type="spellStart"/>
+            <w:r>
+              <w:t>GetVersions</w:t>
+            </w:r>
+            <w:proofErr w:type="spellEnd"/>
+            <w:r>
+              <w:t xml:space="preserve"> </w:t>
             </w:r>
             <w:r>
               <w:t>sub-request</w:t>
@@ -6174,7 +6467,15 @@
               <w:t xml:space="preserve"> </w:t>
             </w:r>
             <w:r>
-              <w:t xml:space="preserve">the QueryAccess </w:t>
+              <w:t xml:space="preserve">the </w:t>
+            </w:r>
+            <w:proofErr w:type="spellStart"/>
+            <w:r>
+              <w:t>QueryAccess</w:t>
+            </w:r>
+            <w:proofErr w:type="spellEnd"/>
+            <w:r>
+              <w:t xml:space="preserve"> </w:t>
             </w:r>
             <w:r>
               <w:t>sub-request</w:t>
@@ -6237,7 +6538,15 @@
               <w:t xml:space="preserve"> </w:t>
             </w:r>
             <w:r>
-              <w:t xml:space="preserve">the QueryChanges </w:t>
+              <w:t xml:space="preserve">the </w:t>
+            </w:r>
+            <w:proofErr w:type="spellStart"/>
+            <w:r>
+              <w:t>QueryChanges</w:t>
+            </w:r>
+            <w:proofErr w:type="spellEnd"/>
+            <w:r>
+              <w:t xml:space="preserve"> </w:t>
             </w:r>
             <w:r>
               <w:t>sub-request</w:t>
@@ -6298,7 +6607,15 @@
               <w:t xml:space="preserve"> </w:t>
             </w:r>
             <w:r>
-              <w:t xml:space="preserve">the PutChanges </w:t>
+              <w:t xml:space="preserve">the </w:t>
+            </w:r>
+            <w:proofErr w:type="spellStart"/>
+            <w:r>
+              <w:t>PutChanges</w:t>
+            </w:r>
+            <w:proofErr w:type="spellEnd"/>
+            <w:r>
+              <w:t xml:space="preserve"> </w:t>
             </w:r>
             <w:r>
               <w:t>sub-request</w:t>
@@ -6431,8 +6748,13 @@
               </w:rPr>
               <w:t xml:space="preserve">the </w:t>
             </w:r>
-            <w:r>
-              <w:t xml:space="preserve">PutChanges </w:t>
+            <w:proofErr w:type="spellStart"/>
+            <w:r>
+              <w:t>PutChanges</w:t>
+            </w:r>
+            <w:proofErr w:type="spellEnd"/>
+            <w:r>
+              <w:t xml:space="preserve"> </w:t>
             </w:r>
             <w:r>
               <w:t>sub-request</w:t>
@@ -6502,7 +6824,15 @@
               <w:t xml:space="preserve"> </w:t>
             </w:r>
             <w:r>
-              <w:t>the GetVersions operation.</w:t>
+              <w:t xml:space="preserve">the </w:t>
+            </w:r>
+            <w:proofErr w:type="spellStart"/>
+            <w:r>
+              <w:t>GetVersions</w:t>
+            </w:r>
+            <w:proofErr w:type="spellEnd"/>
+            <w:r>
+              <w:t xml:space="preserve"> operation.</w:t>
             </w:r>
           </w:p>
         </w:tc>
@@ -6556,8 +6886,21 @@
             <w:r>
               <w:t xml:space="preserve"> </w:t>
             </w:r>
-            <w:r>
-              <w:t>CellSubRequest operation for fileOperation request</w:t>
+            <w:proofErr w:type="spellStart"/>
+            <w:r>
+              <w:t>CellSubRequest</w:t>
+            </w:r>
+            <w:proofErr w:type="spellEnd"/>
+            <w:r>
+              <w:t xml:space="preserve"> operation for </w:t>
+            </w:r>
+            <w:proofErr w:type="spellStart"/>
+            <w:r>
+              <w:t>fileOperation</w:t>
+            </w:r>
+            <w:proofErr w:type="spellEnd"/>
+            <w:r>
+              <w:t xml:space="preserve"> request</w:t>
             </w:r>
             <w:r>
               <w:t>.</w:t>
@@ -7008,6 +7351,7 @@
               <w:pStyle w:val="LWPTableText"/>
             </w:pPr>
             <w:r>
+              <w:lastRenderedPageBreak/>
               <w:t>MS</w:t>
             </w:r>
             <w:r>
@@ -7042,7 +7386,15 @@
               </w:rPr>
             </w:pPr>
             <w:r>
-              <w:t xml:space="preserve">Verifies the WhoAmI sub-request operation. </w:t>
+              <w:t xml:space="preserve">Verifies the </w:t>
+            </w:r>
+            <w:proofErr w:type="spellStart"/>
+            <w:r>
+              <w:t>WhoAmI</w:t>
+            </w:r>
+            <w:proofErr w:type="spellEnd"/>
+            <w:r>
+              <w:t xml:space="preserve"> sub-request operation. </w:t>
             </w:r>
           </w:p>
         </w:tc>
@@ -7070,7 +7422,6 @@
               <w:pStyle w:val="LWPTableText"/>
             </w:pPr>
             <w:r>
-              <w:lastRenderedPageBreak/>
               <w:t>MS</w:t>
             </w:r>
             <w:r>
@@ -7105,7 +7456,15 @@
               </w:rPr>
             </w:pPr>
             <w:r>
-              <w:t xml:space="preserve">Verifies the ServerTime sub-request operation. </w:t>
+              <w:t xml:space="preserve">Verifies the </w:t>
+            </w:r>
+            <w:proofErr w:type="spellStart"/>
+            <w:r>
+              <w:t>ServerTime</w:t>
+            </w:r>
+            <w:proofErr w:type="spellEnd"/>
+            <w:r>
+              <w:t xml:space="preserve"> sub-request operation. </w:t>
             </w:r>
           </w:p>
         </w:tc>
@@ -7167,7 +7526,15 @@
               </w:rPr>
             </w:pPr>
             <w:r>
-              <w:t>Verifies the EditorsTable sub-request operation.</w:t>
+              <w:t xml:space="preserve">Verifies the </w:t>
+            </w:r>
+            <w:proofErr w:type="spellStart"/>
+            <w:r>
+              <w:t>EditorsTable</w:t>
+            </w:r>
+            <w:proofErr w:type="spellEnd"/>
+            <w:r>
+              <w:t xml:space="preserve"> sub-request operation.</w:t>
             </w:r>
           </w:p>
         </w:tc>
@@ -7229,7 +7596,15 @@
               </w:rPr>
             </w:pPr>
             <w:r>
-              <w:t xml:space="preserve">Verifies the GetDocMetaInfo sub-request operations. </w:t>
+              <w:t xml:space="preserve">Verifies the </w:t>
+            </w:r>
+            <w:proofErr w:type="spellStart"/>
+            <w:r>
+              <w:t>GetDocMetaInfo</w:t>
+            </w:r>
+            <w:proofErr w:type="spellEnd"/>
+            <w:r>
+              <w:t xml:space="preserve"> sub-request operations. </w:t>
             </w:r>
           </w:p>
         </w:tc>
@@ -7291,7 +7666,15 @@
               </w:rPr>
             </w:pPr>
             <w:r>
-              <w:t>Verifies the GetVersions sub-request operations.</w:t>
+              <w:t xml:space="preserve">Verifies the </w:t>
+            </w:r>
+            <w:proofErr w:type="spellStart"/>
+            <w:r>
+              <w:t>GetVersions</w:t>
+            </w:r>
+            <w:proofErr w:type="spellEnd"/>
+            <w:r>
+              <w:t xml:space="preserve"> sub-request operations.</w:t>
             </w:r>
           </w:p>
         </w:tc>
@@ -7415,7 +7798,15 @@
               </w:rPr>
             </w:pPr>
             <w:r>
-              <w:t>Verifies the QueryAccess sub-request operation.</w:t>
+              <w:t xml:space="preserve">Verifies the </w:t>
+            </w:r>
+            <w:proofErr w:type="spellStart"/>
+            <w:r>
+              <w:t>QueryAccess</w:t>
+            </w:r>
+            <w:proofErr w:type="spellEnd"/>
+            <w:r>
+              <w:t xml:space="preserve"> sub-request operation.</w:t>
             </w:r>
           </w:p>
         </w:tc>
@@ -7477,7 +7868,15 @@
               </w:rPr>
             </w:pPr>
             <w:r>
-              <w:t>Verifies the QueryChanges sub-request operation.</w:t>
+              <w:t xml:space="preserve">Verifies the </w:t>
+            </w:r>
+            <w:proofErr w:type="spellStart"/>
+            <w:r>
+              <w:t>QueryChanges</w:t>
+            </w:r>
+            <w:proofErr w:type="spellEnd"/>
+            <w:r>
+              <w:t xml:space="preserve"> sub-request operation.</w:t>
             </w:r>
           </w:p>
         </w:tc>
@@ -7539,7 +7938,15 @@
               </w:rPr>
             </w:pPr>
             <w:r>
-              <w:t>Verifies the PutChanges sub-request operation.</w:t>
+              <w:t xml:space="preserve">Verifies the </w:t>
+            </w:r>
+            <w:proofErr w:type="spellStart"/>
+            <w:r>
+              <w:t>PutChanges</w:t>
+            </w:r>
+            <w:proofErr w:type="spellEnd"/>
+            <w:r>
+              <w:t xml:space="preserve"> sub-request operation.</w:t>
             </w:r>
           </w:p>
         </w:tc>
@@ -7663,7 +8070,15 @@
               </w:rPr>
             </w:pPr>
             <w:r>
-              <w:t>Verifies the PutChanges sub-request to create a new file on the server.</w:t>
+              <w:t xml:space="preserve">Verifies the </w:t>
+            </w:r>
+            <w:proofErr w:type="spellStart"/>
+            <w:r>
+              <w:t>PutChanges</w:t>
+            </w:r>
+            <w:proofErr w:type="spellEnd"/>
+            <w:r>
+              <w:t xml:space="preserve"> sub-request to create a new file on the server.</w:t>
             </w:r>
           </w:p>
         </w:tc>
@@ -7717,7 +8132,15 @@
               <w:t xml:space="preserve"> </w:t>
             </w:r>
             <w:r>
-              <w:t>the GetVersions operation.</w:t>
+              <w:t xml:space="preserve">the </w:t>
+            </w:r>
+            <w:proofErr w:type="spellStart"/>
+            <w:r>
+              <w:t>GetVersions</w:t>
+            </w:r>
+            <w:proofErr w:type="spellEnd"/>
+            <w:r>
+              <w:t xml:space="preserve"> operation.</w:t>
             </w:r>
           </w:p>
         </w:tc>
@@ -7770,8 +8193,21 @@
             <w:r>
               <w:t xml:space="preserve"> </w:t>
             </w:r>
-            <w:r>
-              <w:t>CellSubRequest operation for fileOperation request</w:t>
+            <w:proofErr w:type="spellStart"/>
+            <w:r>
+              <w:t>CellSubRequest</w:t>
+            </w:r>
+            <w:proofErr w:type="spellEnd"/>
+            <w:r>
+              <w:t xml:space="preserve"> operation for </w:t>
+            </w:r>
+            <w:proofErr w:type="spellStart"/>
+            <w:r>
+              <w:t>fileOperation</w:t>
+            </w:r>
+            <w:proofErr w:type="spellEnd"/>
+            <w:r>
+              <w:t xml:space="preserve"> request</w:t>
             </w:r>
             <w:r>
               <w:t>.</w:t>
@@ -7895,12 +8331,14 @@
       <w:r>
         <w:t xml:space="preserve">4 </w:t>
       </w:r>
+      <w:proofErr w:type="gramStart"/>
       <w:r>
         <w:t>scenarios</w:t>
       </w:r>
       <w:r>
         <w:t>(</w:t>
       </w:r>
+      <w:proofErr w:type="gramEnd"/>
       <w:r>
         <w:t>from MSWOPI_S17 to MSWOPI_S20</w:t>
       </w:r>
@@ -8360,7 +8798,15 @@
               </w:rPr>
             </w:pPr>
             <w:r>
-              <w:t xml:space="preserve">Verifies the WhoAmI sub-request operation. </w:t>
+              <w:t xml:space="preserve">Verifies the </w:t>
+            </w:r>
+            <w:proofErr w:type="spellStart"/>
+            <w:r>
+              <w:t>WhoAmI</w:t>
+            </w:r>
+            <w:proofErr w:type="spellEnd"/>
+            <w:r>
+              <w:t xml:space="preserve"> sub-request operation. </w:t>
             </w:r>
           </w:p>
         </w:tc>
@@ -8422,7 +8868,15 @@
               </w:rPr>
             </w:pPr>
             <w:r>
-              <w:t xml:space="preserve">Verifies the ServerTime sub-request operation. </w:t>
+              <w:t xml:space="preserve">Verifies the </w:t>
+            </w:r>
+            <w:proofErr w:type="spellStart"/>
+            <w:r>
+              <w:t>ServerTime</w:t>
+            </w:r>
+            <w:proofErr w:type="spellEnd"/>
+            <w:r>
+              <w:t xml:space="preserve"> sub-request operation. </w:t>
             </w:r>
           </w:p>
         </w:tc>
@@ -8484,7 +8938,15 @@
               </w:rPr>
             </w:pPr>
             <w:r>
-              <w:t>Verifies the EditorsTable sub-request operation.</w:t>
+              <w:t xml:space="preserve">Verifies the </w:t>
+            </w:r>
+            <w:proofErr w:type="spellStart"/>
+            <w:r>
+              <w:t>EditorsTable</w:t>
+            </w:r>
+            <w:proofErr w:type="spellEnd"/>
+            <w:r>
+              <w:t xml:space="preserve"> sub-request operation.</w:t>
             </w:r>
           </w:p>
         </w:tc>
@@ -8546,7 +9008,15 @@
               </w:rPr>
             </w:pPr>
             <w:r>
-              <w:t xml:space="preserve">Verifies the GetDocMetaInfo sub-request operations. </w:t>
+              <w:t xml:space="preserve">Verifies the </w:t>
+            </w:r>
+            <w:proofErr w:type="spellStart"/>
+            <w:r>
+              <w:t>GetDocMetaInfo</w:t>
+            </w:r>
+            <w:proofErr w:type="spellEnd"/>
+            <w:r>
+              <w:t xml:space="preserve"> sub-request operations. </w:t>
             </w:r>
           </w:p>
         </w:tc>
@@ -8608,7 +9078,15 @@
               </w:rPr>
             </w:pPr>
             <w:r>
-              <w:t>Verifies the GetVersions sub-request operations.</w:t>
+              <w:t xml:space="preserve">Verifies the </w:t>
+            </w:r>
+            <w:proofErr w:type="spellStart"/>
+            <w:r>
+              <w:t>GetVersions</w:t>
+            </w:r>
+            <w:proofErr w:type="spellEnd"/>
+            <w:r>
+              <w:t xml:space="preserve"> sub-request operations.</w:t>
             </w:r>
           </w:p>
         </w:tc>
@@ -8641,6 +9119,7 @@
               <w:pStyle w:val="LWPTableText"/>
             </w:pPr>
             <w:r>
+              <w:lastRenderedPageBreak/>
               <w:t>MS_WOPI_S10_MultipleSubRequests</w:t>
             </w:r>
           </w:p>
@@ -8703,7 +9182,6 @@
               <w:pStyle w:val="LWPTableText"/>
             </w:pPr>
             <w:r>
-              <w:lastRenderedPageBreak/>
               <w:t>MS_WOPI_S11_QueryAccess</w:t>
             </w:r>
           </w:p>
@@ -8733,7 +9211,15 @@
               </w:rPr>
             </w:pPr>
             <w:r>
-              <w:t>Verifies the QueryAccess sub-request operation.</w:t>
+              <w:t xml:space="preserve">Verifies the </w:t>
+            </w:r>
+            <w:proofErr w:type="spellStart"/>
+            <w:r>
+              <w:t>QueryAccess</w:t>
+            </w:r>
+            <w:proofErr w:type="spellEnd"/>
+            <w:r>
+              <w:t xml:space="preserve"> sub-request operation.</w:t>
             </w:r>
           </w:p>
         </w:tc>
@@ -8795,7 +9281,15 @@
               </w:rPr>
             </w:pPr>
             <w:r>
-              <w:t>Verifies the QueryChanges sub-request operation.</w:t>
+              <w:t xml:space="preserve">Verifies the </w:t>
+            </w:r>
+            <w:proofErr w:type="spellStart"/>
+            <w:r>
+              <w:t>QueryChanges</w:t>
+            </w:r>
+            <w:proofErr w:type="spellEnd"/>
+            <w:r>
+              <w:t xml:space="preserve"> sub-request operation.</w:t>
             </w:r>
           </w:p>
         </w:tc>
@@ -8857,7 +9351,15 @@
               </w:rPr>
             </w:pPr>
             <w:r>
-              <w:t>Verifies the PutChanges sub-request operation.</w:t>
+              <w:t xml:space="preserve">Verifies the </w:t>
+            </w:r>
+            <w:proofErr w:type="spellStart"/>
+            <w:r>
+              <w:t>PutChanges</w:t>
+            </w:r>
+            <w:proofErr w:type="spellEnd"/>
+            <w:r>
+              <w:t xml:space="preserve"> sub-request operation.</w:t>
             </w:r>
           </w:p>
         </w:tc>
@@ -8981,7 +9483,15 @@
               </w:rPr>
             </w:pPr>
             <w:r>
-              <w:t>Verifies the PutChanges sub-request to create a new file on the server.</w:t>
+              <w:t xml:space="preserve">Verifies the </w:t>
+            </w:r>
+            <w:proofErr w:type="spellStart"/>
+            <w:r>
+              <w:t>PutChanges</w:t>
+            </w:r>
+            <w:proofErr w:type="spellEnd"/>
+            <w:r>
+              <w:t xml:space="preserve"> sub-request to create a new file on the server.</w:t>
             </w:r>
           </w:p>
         </w:tc>
@@ -9065,7 +9575,21 @@
               <w:rPr>
                 <w:color w:val="000000"/>
               </w:rPr>
-              <w:t>with “X-WOPI-RelativeTarget” header which is specified in section 3.3.5.1.8 in MS-WOPI.</w:t>
+              <w:t>with “X-WOPI-</w:t>
+            </w:r>
+            <w:proofErr w:type="spellStart"/>
+            <w:r>
+              <w:rPr>
+                <w:color w:val="000000"/>
+              </w:rPr>
+              <w:t>RelativeTarget</w:t>
+            </w:r>
+            <w:proofErr w:type="spellEnd"/>
+            <w:r>
+              <w:rPr>
+                <w:color w:val="000000"/>
+              </w:rPr>
+              <w:t>” header which is specified in section 3.3.5.1.8 in MS-WOPI.</w:t>
             </w:r>
           </w:p>
         </w:tc>
@@ -9135,7 +9659,105 @@
               <w:rPr>
                 <w:color w:val="000000"/>
               </w:rPr>
-              <w:t>Verify CheckFileInfo, PutRelativeFile, Lock, Unlock, RefreshLock, UnlockAndRelock, ExecuteCellStorageRequest, ExecuteCellStorageRelativeRequest, DeleteFile operation.</w:t>
+              <w:t xml:space="preserve">Verify </w:t>
+            </w:r>
+            <w:proofErr w:type="spellStart"/>
+            <w:r>
+              <w:rPr>
+                <w:color w:val="000000"/>
+              </w:rPr>
+              <w:t>CheckFileInfo</w:t>
+            </w:r>
+            <w:proofErr w:type="spellEnd"/>
+            <w:r>
+              <w:rPr>
+                <w:color w:val="000000"/>
+              </w:rPr>
+              <w:t xml:space="preserve">, </w:t>
+            </w:r>
+            <w:proofErr w:type="spellStart"/>
+            <w:r>
+              <w:rPr>
+                <w:color w:val="000000"/>
+              </w:rPr>
+              <w:t>PutRelativeFile</w:t>
+            </w:r>
+            <w:proofErr w:type="spellEnd"/>
+            <w:r>
+              <w:rPr>
+                <w:color w:val="000000"/>
+              </w:rPr>
+              <w:t xml:space="preserve">, Lock, Unlock, </w:t>
+            </w:r>
+            <w:proofErr w:type="spellStart"/>
+            <w:r>
+              <w:rPr>
+                <w:color w:val="000000"/>
+              </w:rPr>
+              <w:t>RefreshLock</w:t>
+            </w:r>
+            <w:proofErr w:type="spellEnd"/>
+            <w:r>
+              <w:rPr>
+                <w:color w:val="000000"/>
+              </w:rPr>
+              <w:t xml:space="preserve">, </w:t>
+            </w:r>
+            <w:proofErr w:type="spellStart"/>
+            <w:r>
+              <w:rPr>
+                <w:color w:val="000000"/>
+              </w:rPr>
+              <w:t>UnlockAndRelock</w:t>
+            </w:r>
+            <w:proofErr w:type="spellEnd"/>
+            <w:r>
+              <w:rPr>
+                <w:color w:val="000000"/>
+              </w:rPr>
+              <w:t xml:space="preserve">, </w:t>
+            </w:r>
+            <w:proofErr w:type="spellStart"/>
+            <w:r>
+              <w:rPr>
+                <w:color w:val="000000"/>
+              </w:rPr>
+              <w:t>ExecuteCellStorageRequest</w:t>
+            </w:r>
+            <w:proofErr w:type="spellEnd"/>
+            <w:r>
+              <w:rPr>
+                <w:color w:val="000000"/>
+              </w:rPr>
+              <w:t xml:space="preserve">, </w:t>
+            </w:r>
+            <w:proofErr w:type="spellStart"/>
+            <w:r>
+              <w:rPr>
+                <w:color w:val="000000"/>
+              </w:rPr>
+              <w:t>ExecuteCellStorageRelativeRequest</w:t>
+            </w:r>
+            <w:proofErr w:type="spellEnd"/>
+            <w:r>
+              <w:rPr>
+                <w:color w:val="000000"/>
+              </w:rPr>
+              <w:t xml:space="preserve">, </w:t>
+            </w:r>
+            <w:proofErr w:type="spellStart"/>
+            <w:r>
+              <w:rPr>
+                <w:color w:val="000000"/>
+              </w:rPr>
+              <w:t>DeleteFile</w:t>
+            </w:r>
+            <w:proofErr w:type="spellEnd"/>
+            <w:r>
+              <w:rPr>
+                <w:color w:val="000000"/>
+              </w:rPr>
+              <w:t xml:space="preserve"> operation.</w:t>
             </w:r>
           </w:p>
         </w:tc>
@@ -9203,7 +9825,21 @@
               <w:rPr>
                 <w:color w:val="000000"/>
               </w:rPr>
-              <w:t>Verify CheckFolderInfo operation.</w:t>
+              <w:t xml:space="preserve">Verify </w:t>
+            </w:r>
+            <w:proofErr w:type="spellStart"/>
+            <w:r>
+              <w:rPr>
+                <w:color w:val="000000"/>
+              </w:rPr>
+              <w:t>CheckFolderInfo</w:t>
+            </w:r>
+            <w:proofErr w:type="spellEnd"/>
+            <w:r>
+              <w:rPr>
+                <w:color w:val="000000"/>
+              </w:rPr>
+              <w:t xml:space="preserve"> operation.</w:t>
             </w:r>
           </w:p>
         </w:tc>
@@ -9271,7 +9907,35 @@
               <w:rPr>
                 <w:color w:val="000000"/>
               </w:rPr>
-              <w:t>Verify GetFile, PutFile operation.</w:t>
+              <w:t xml:space="preserve">Verify </w:t>
+            </w:r>
+            <w:proofErr w:type="spellStart"/>
+            <w:r>
+              <w:rPr>
+                <w:color w:val="000000"/>
+              </w:rPr>
+              <w:t>GetFile</w:t>
+            </w:r>
+            <w:proofErr w:type="spellEnd"/>
+            <w:r>
+              <w:rPr>
+                <w:color w:val="000000"/>
+              </w:rPr>
+              <w:t xml:space="preserve">, </w:t>
+            </w:r>
+            <w:proofErr w:type="spellStart"/>
+            <w:r>
+              <w:rPr>
+                <w:color w:val="000000"/>
+              </w:rPr>
+              <w:t>PutFile</w:t>
+            </w:r>
+            <w:proofErr w:type="spellEnd"/>
+            <w:r>
+              <w:rPr>
+                <w:color w:val="000000"/>
+              </w:rPr>
+              <w:t xml:space="preserve"> operation.</w:t>
             </w:r>
           </w:p>
         </w:tc>
@@ -9339,7 +10003,21 @@
               <w:rPr>
                 <w:color w:val="000000"/>
               </w:rPr>
-              <w:t>Verify EnumerateChildren operation.</w:t>
+              <w:t xml:space="preserve">Verify </w:t>
+            </w:r>
+            <w:proofErr w:type="spellStart"/>
+            <w:r>
+              <w:rPr>
+                <w:color w:val="000000"/>
+              </w:rPr>
+              <w:t>EnumerateChildren</w:t>
+            </w:r>
+            <w:proofErr w:type="spellEnd"/>
+            <w:r>
+              <w:rPr>
+                <w:color w:val="000000"/>
+              </w:rPr>
+              <w:t xml:space="preserve"> operation.</w:t>
             </w:r>
           </w:p>
         </w:tc>
@@ -9408,7 +10086,15 @@
               <w:t xml:space="preserve"> </w:t>
             </w:r>
             <w:r>
-              <w:t>the GetVersions operation.</w:t>
+              <w:t xml:space="preserve">the </w:t>
+            </w:r>
+            <w:proofErr w:type="spellStart"/>
+            <w:r>
+              <w:t>GetVersions</w:t>
+            </w:r>
+            <w:proofErr w:type="spellEnd"/>
+            <w:r>
+              <w:t xml:space="preserve"> operation.</w:t>
             </w:r>
           </w:p>
         </w:tc>
@@ -9473,8 +10159,21 @@
             <w:r>
               <w:t xml:space="preserve"> </w:t>
             </w:r>
-            <w:r>
-              <w:t>CellSubRequest operation for fileOperation request</w:t>
+            <w:proofErr w:type="spellStart"/>
+            <w:r>
+              <w:t>CellSubRequest</w:t>
+            </w:r>
+            <w:proofErr w:type="spellEnd"/>
+            <w:r>
+              <w:t xml:space="preserve"> operation for </w:t>
+            </w:r>
+            <w:proofErr w:type="spellStart"/>
+            <w:r>
+              <w:t>fileOperation</w:t>
+            </w:r>
+            <w:proofErr w:type="spellEnd"/>
+            <w:r>
+              <w:t xml:space="preserve"> request</w:t>
             </w:r>
             <w:r>
               <w:t>.</w:t>
@@ -9485,14 +10184,355 @@
     </w:tbl>
     <w:p>
       <w:pPr>
-        <w:pStyle w:val="LWPTableCaption"/>
+        <w:pStyle w:val="Heading3"/>
+        <w:rPr>
+          <w:rFonts w:eastAsiaTheme="minorEastAsia"/>
+          <w:lang w:eastAsia="zh-CN"/>
+        </w:rPr>
       </w:pPr>
       <w:bookmarkStart w:id="43" w:name="S1"/>
       <w:bookmarkStart w:id="44" w:name="scenario1"/>
-      <w:bookmarkStart w:id="45" w:name="_GoBack"/>
       <w:bookmarkEnd w:id="43"/>
       <w:bookmarkEnd w:id="44"/>
-      <w:bookmarkEnd w:id="45"/>
+      <w:r>
+        <w:rPr>
+          <w:rFonts w:eastAsiaTheme="minorEastAsia"/>
+          <w:lang w:eastAsia="zh-CN"/>
+        </w:rPr>
+        <w:t>MS-</w:t>
+      </w:r>
+      <w:r>
+        <w:rPr>
+          <w:rFonts w:eastAsiaTheme="minorEastAsia"/>
+          <w:lang w:eastAsia="zh-CN"/>
+        </w:rPr>
+        <w:t>ONESTORE</w:t>
+      </w:r>
+    </w:p>
+    <w:p>
+      <w:pPr>
+        <w:rPr>
+          <w:rFonts w:eastAsiaTheme="minorEastAsia" w:hint="eastAsia"/>
+          <w:lang w:eastAsia="zh-CN"/>
+        </w:rPr>
+      </w:pPr>
+      <w:r>
+        <w:rPr>
+          <w:rFonts w:eastAsiaTheme="minorEastAsia"/>
+          <w:lang w:eastAsia="zh-CN"/>
+        </w:rPr>
+        <w:t>In the MS-ONESTORE test suite, there are a total of two scenarios that are designed to cover the server-side, testable requirements.</w:t>
+      </w:r>
+    </w:p>
+    <w:p>
+      <w:pPr>
+        <w:pStyle w:val="LWPParagraphText"/>
+      </w:pPr>
+      <w:r>
+        <w:rPr>
+          <w:szCs w:val="18"/>
+        </w:rPr>
+        <w:t>The following table lists the scenario</w:t>
+      </w:r>
+      <w:r>
+        <w:rPr>
+          <w:szCs w:val="18"/>
+        </w:rPr>
+        <w:t>s</w:t>
+      </w:r>
+      <w:r>
+        <w:rPr>
+          <w:szCs w:val="18"/>
+        </w:rPr>
+        <w:t xml:space="preserve"> designed in </w:t>
+      </w:r>
+      <w:r>
+        <w:rPr>
+          <w:szCs w:val="18"/>
+        </w:rPr>
+        <w:t xml:space="preserve">the </w:t>
+      </w:r>
+      <w:r>
+        <w:t>MS</w:t>
+      </w:r>
+      <w:r>
+        <w:t>-ONESTORE</w:t>
+      </w:r>
+      <w:r>
+        <w:t xml:space="preserve"> </w:t>
+      </w:r>
+      <w:r>
+        <w:t>t</w:t>
+      </w:r>
+      <w:r>
+        <w:t xml:space="preserve">est </w:t>
+      </w:r>
+      <w:r>
+        <w:t>s</w:t>
+      </w:r>
+      <w:r>
+        <w:t>uite:</w:t>
+      </w:r>
+    </w:p>
+    <w:tbl>
+      <w:tblPr>
+        <w:tblW w:w="9617" w:type="dxa"/>
+        <w:tblInd w:w="103" w:type="dxa"/>
+        <w:tblCellMar>
+          <w:left w:w="0" w:type="dxa"/>
+          <w:right w:w="0" w:type="dxa"/>
+        </w:tblCellMar>
+        <w:tblLook w:val="04A0" w:firstRow="1" w:lastRow="0" w:firstColumn="1" w:lastColumn="0" w:noHBand="0" w:noVBand="1"/>
+      </w:tblPr>
+      <w:tblGrid>
+        <w:gridCol w:w="4379"/>
+        <w:gridCol w:w="5238"/>
+      </w:tblGrid>
+      <w:tr>
+        <w:trPr>
+          <w:trHeight w:val="315"/>
+        </w:trPr>
+        <w:tc>
+          <w:tcPr>
+            <w:tcW w:w="4379" w:type="dxa"/>
+            <w:tcBorders>
+              <w:top w:val="single" w:sz="8" w:space="0" w:color="auto"/>
+              <w:left w:val="single" w:sz="8" w:space="0" w:color="auto"/>
+              <w:bottom w:val="single" w:sz="8" w:space="0" w:color="auto"/>
+              <w:right w:val="single" w:sz="8" w:space="0" w:color="auto"/>
+            </w:tcBorders>
+            <w:shd w:val="clear" w:color="auto" w:fill="D9D9D9"/>
+            <w:noWrap/>
+            <w:tcMar>
+              <w:top w:w="0" w:type="dxa"/>
+              <w:left w:w="108" w:type="dxa"/>
+              <w:bottom w:w="0" w:type="dxa"/>
+              <w:right w:w="108" w:type="dxa"/>
+            </w:tcMar>
+            <w:vAlign w:val="center"/>
+            <w:hideMark/>
+          </w:tcPr>
+          <w:p>
+            <w:pPr>
+              <w:pStyle w:val="LWPTableHeading"/>
+              <w:rPr>
+                <w:rFonts w:eastAsiaTheme="minorEastAsia" w:cs="Calibri"/>
+                <w:szCs w:val="18"/>
+              </w:rPr>
+            </w:pPr>
+            <w:r>
+              <w:t>Scenario</w:t>
+            </w:r>
+          </w:p>
+        </w:tc>
+        <w:tc>
+          <w:tcPr>
+            <w:tcW w:w="5238" w:type="dxa"/>
+            <w:tcBorders>
+              <w:top w:val="single" w:sz="8" w:space="0" w:color="auto"/>
+              <w:left w:val="nil"/>
+              <w:bottom w:val="single" w:sz="8" w:space="0" w:color="auto"/>
+              <w:right w:val="single" w:sz="8" w:space="0" w:color="auto"/>
+            </w:tcBorders>
+            <w:shd w:val="clear" w:color="auto" w:fill="D9D9D9"/>
+            <w:noWrap/>
+            <w:tcMar>
+              <w:top w:w="0" w:type="dxa"/>
+              <w:left w:w="108" w:type="dxa"/>
+              <w:bottom w:w="0" w:type="dxa"/>
+              <w:right w:w="108" w:type="dxa"/>
+            </w:tcMar>
+            <w:vAlign w:val="center"/>
+            <w:hideMark/>
+          </w:tcPr>
+          <w:p>
+            <w:pPr>
+              <w:pStyle w:val="LWPTableHeading"/>
+              <w:rPr>
+                <w:rFonts w:eastAsiaTheme="minorEastAsia" w:cs="Calibri"/>
+                <w:szCs w:val="18"/>
+              </w:rPr>
+            </w:pPr>
+            <w:r>
+              <w:t>Description</w:t>
+            </w:r>
+          </w:p>
+        </w:tc>
+      </w:tr>
+      <w:tr>
+        <w:trPr>
+          <w:trHeight w:val="315"/>
+        </w:trPr>
+        <w:tc>
+          <w:tcPr>
+            <w:tcW w:w="4379" w:type="dxa"/>
+            <w:tcBorders>
+              <w:top w:val="nil"/>
+              <w:left w:val="single" w:sz="8" w:space="0" w:color="auto"/>
+              <w:bottom w:val="single" w:sz="8" w:space="0" w:color="auto"/>
+              <w:right w:val="single" w:sz="8" w:space="0" w:color="auto"/>
+            </w:tcBorders>
+            <w:noWrap/>
+            <w:tcMar>
+              <w:top w:w="0" w:type="dxa"/>
+              <w:left w:w="108" w:type="dxa"/>
+              <w:bottom w:w="0" w:type="dxa"/>
+              <w:right w:w="108" w:type="dxa"/>
+            </w:tcMar>
+            <w:vAlign w:val="center"/>
+            <w:hideMark/>
+          </w:tcPr>
+          <w:p>
+            <w:pPr>
+              <w:pStyle w:val="LWPTableText"/>
+            </w:pPr>
+            <w:r>
+              <w:t>MS_ONESTORE_</w:t>
+            </w:r>
+            <w:r>
+              <w:t>S01_TransmissionByFSSHTTP</w:t>
+            </w:r>
+          </w:p>
+        </w:tc>
+        <w:tc>
+          <w:tcPr>
+            <w:tcW w:w="5238" w:type="dxa"/>
+            <w:tcBorders>
+              <w:top w:val="nil"/>
+              <w:left w:val="nil"/>
+              <w:bottom w:val="single" w:sz="8" w:space="0" w:color="auto"/>
+              <w:right w:val="single" w:sz="8" w:space="0" w:color="auto"/>
+            </w:tcBorders>
+            <w:noWrap/>
+            <w:tcMar>
+              <w:top w:w="0" w:type="dxa"/>
+              <w:left w:w="108" w:type="dxa"/>
+              <w:bottom w:w="0" w:type="dxa"/>
+              <w:right w:w="108" w:type="dxa"/>
+            </w:tcMar>
+          </w:tcPr>
+          <w:p>
+            <w:pPr>
+              <w:pStyle w:val="LWPTableText"/>
+              <w:rPr>
+                <w:color w:val="000000"/>
+              </w:rPr>
+            </w:pPr>
+            <w:r>
+              <w:t xml:space="preserve">Verifies the </w:t>
+            </w:r>
+            <w:r>
+              <w:t>r</w:t>
+            </w:r>
+            <w:r>
+              <w:t xml:space="preserve">evision store files </w:t>
+            </w:r>
+            <w:r>
+              <w:t>are</w:t>
+            </w:r>
+            <w:r>
+              <w:t xml:space="preserve"> transmitted using the File Synchronization via SOAP over HTTP Protocol</w:t>
+            </w:r>
+            <w:r>
+              <w:t>.</w:t>
+            </w:r>
+          </w:p>
+        </w:tc>
+      </w:tr>
+      <w:tr>
+        <w:trPr>
+          <w:trHeight w:val="315"/>
+        </w:trPr>
+        <w:tc>
+          <w:tcPr>
+            <w:tcW w:w="4379" w:type="dxa"/>
+            <w:tcBorders>
+              <w:top w:val="nil"/>
+              <w:left w:val="single" w:sz="8" w:space="0" w:color="auto"/>
+              <w:bottom w:val="single" w:sz="8" w:space="0" w:color="auto"/>
+              <w:right w:val="single" w:sz="8" w:space="0" w:color="auto"/>
+            </w:tcBorders>
+            <w:noWrap/>
+            <w:tcMar>
+              <w:top w:w="0" w:type="dxa"/>
+              <w:left w:w="108" w:type="dxa"/>
+              <w:bottom w:w="0" w:type="dxa"/>
+              <w:right w:w="108" w:type="dxa"/>
+            </w:tcMar>
+            <w:vAlign w:val="center"/>
+            <w:hideMark/>
+          </w:tcPr>
+          <w:p>
+            <w:pPr>
+              <w:pStyle w:val="LWPTableText"/>
+            </w:pPr>
+            <w:r>
+              <w:t>MS_ONESTORE_</w:t>
+            </w:r>
+            <w:r>
+              <w:t>S02_</w:t>
+            </w:r>
+            <w:bookmarkStart w:id="45" w:name="_GoBack"/>
+            <w:r>
+              <w:t>OneNoteRevisionStore</w:t>
+            </w:r>
+            <w:bookmarkEnd w:id="45"/>
+          </w:p>
+        </w:tc>
+        <w:tc>
+          <w:tcPr>
+            <w:tcW w:w="5238" w:type="dxa"/>
+            <w:tcBorders>
+              <w:top w:val="nil"/>
+              <w:left w:val="nil"/>
+              <w:bottom w:val="single" w:sz="8" w:space="0" w:color="auto"/>
+              <w:right w:val="single" w:sz="8" w:space="0" w:color="auto"/>
+            </w:tcBorders>
+            <w:noWrap/>
+            <w:tcMar>
+              <w:top w:w="0" w:type="dxa"/>
+              <w:left w:w="108" w:type="dxa"/>
+              <w:bottom w:w="0" w:type="dxa"/>
+              <w:right w:w="108" w:type="dxa"/>
+            </w:tcMar>
+          </w:tcPr>
+          <w:p>
+            <w:pPr>
+              <w:pStyle w:val="LWPTableText"/>
+              <w:rPr>
+                <w:color w:val="000000"/>
+              </w:rPr>
+            </w:pPr>
+            <w:r>
+              <w:t xml:space="preserve">Verifies the </w:t>
+            </w:r>
+            <w:proofErr w:type="spellStart"/>
+            <w:r>
+              <w:t>fileformat</w:t>
+            </w:r>
+            <w:proofErr w:type="spellEnd"/>
+            <w:r>
+              <w:t xml:space="preserve"> of the revision store files</w:t>
+            </w:r>
+            <w:r>
+              <w:t>.</w:t>
+            </w:r>
+          </w:p>
+        </w:tc>
+      </w:tr>
+    </w:tbl>
+    <w:p>
+      <w:pPr>
+        <w:rPr>
+          <w:rFonts w:eastAsiaTheme="minorEastAsia" w:hint="eastAsia"/>
+          <w:lang w:eastAsia="zh-CN"/>
+        </w:rPr>
+      </w:pPr>
+    </w:p>
+    <w:p>
+      <w:pPr>
+        <w:pStyle w:val="LWPTableCaption"/>
+      </w:pPr>
     </w:p>
     <w:sectPr>
       <w:pgSz w:w="12240" w:h="15840" w:code="1"/>
@@ -9505,7 +10545,7 @@
 </file>
 
 <file path=word/endnotes.xml><?xml version="1.0" encoding="utf-8"?>
-<w:endnotes xmlns:wpc="http://schemas.microsoft.com/office/word/2010/wordprocessingCanvas" xmlns:cx="http://schemas.microsoft.com/office/drawing/2014/chartex" xmlns:cx1="http://schemas.microsoft.com/office/drawing/2015/9/8/chartex" xmlns:cx2="http://schemas.microsoft.com/office/drawing/2015/10/21/chartex" xmlns:mc="http://schemas.openxmlformats.org/markup-compatibility/2006" xmlns:o="urn:schemas-microsoft-com:office:office" xmlns:r="http://schemas.openxmlformats.org/officeDocument/2006/relationships" xmlns:m="http://schemas.openxmlformats.org/officeDocument/2006/math" xmlns:v="urn:schemas-microsoft-com:vml" xmlns:wp14="http://schemas.microsoft.com/office/word/2010/wordprocessingDrawing" xmlns:wp="http://schemas.openxmlformats.org/drawingml/2006/wordprocessingDrawing" xmlns:w10="urn:schemas-microsoft-com:office:word" xmlns:w="http://schemas.openxmlformats.org/wordprocessingml/2006/main" xmlns:w14="http://schemas.microsoft.com/office/word/2010/wordml" xmlns:w15="http://schemas.microsoft.com/office/word/2012/wordml" xmlns:w16se="http://schemas.microsoft.com/office/word/2015/wordml/symex" xmlns:wpg="http://schemas.microsoft.com/office/word/2010/wordprocessingGroup" xmlns:wpi="http://schemas.microsoft.com/office/word/2010/wordprocessingInk" xmlns:wne="http://schemas.microsoft.com/office/word/2006/wordml" xmlns:wps="http://schemas.microsoft.com/office/word/2010/wordprocessingShape" mc:Ignorable="w14 w15 w16se wp14">
+<w:endnotes xmlns:wpc="http://schemas.microsoft.com/office/word/2010/wordprocessingCanvas" xmlns:cx="http://schemas.microsoft.com/office/drawing/2014/chartex" xmlns:cx1="http://schemas.microsoft.com/office/drawing/2015/9/8/chartex" xmlns:cx2="http://schemas.microsoft.com/office/drawing/2015/10/21/chartex" xmlns:cx3="http://schemas.microsoft.com/office/drawing/2016/5/9/chartex" xmlns:cx4="http://schemas.microsoft.com/office/drawing/2016/5/10/chartex" xmlns:cx5="http://schemas.microsoft.com/office/drawing/2016/5/11/chartex" xmlns:cx6="http://schemas.microsoft.com/office/drawing/2016/5/12/chartex" xmlns:cx7="http://schemas.microsoft.com/office/drawing/2016/5/13/chartex" xmlns:cx8="http://schemas.microsoft.com/office/drawing/2016/5/14/chartex" xmlns:mc="http://schemas.openxmlformats.org/markup-compatibility/2006" xmlns:aink="http://schemas.microsoft.com/office/drawing/2016/ink" xmlns:am3d="http://schemas.microsoft.com/office/drawing/2017/model3d" xmlns:o="urn:schemas-microsoft-com:office:office" xmlns:r="http://schemas.openxmlformats.org/officeDocument/2006/relationships" xmlns:m="http://schemas.openxmlformats.org/officeDocument/2006/math" xmlns:v="urn:schemas-microsoft-com:vml" xmlns:wp14="http://schemas.microsoft.com/office/word/2010/wordprocessingDrawing" xmlns:wp="http://schemas.openxmlformats.org/drawingml/2006/wordprocessingDrawing" xmlns:w10="urn:schemas-microsoft-com:office:word" xmlns:w="http://schemas.openxmlformats.org/wordprocessingml/2006/main" xmlns:w14="http://schemas.microsoft.com/office/word/2010/wordml" xmlns:w15="http://schemas.microsoft.com/office/word/2012/wordml" xmlns:w16cid="http://schemas.microsoft.com/office/word/2016/wordml/cid" xmlns:w16se="http://schemas.microsoft.com/office/word/2015/wordml/symex" xmlns:wpg="http://schemas.microsoft.com/office/word/2010/wordprocessingGroup" xmlns:wpi="http://schemas.microsoft.com/office/word/2010/wordprocessingInk" xmlns:wne="http://schemas.microsoft.com/office/word/2006/wordml" xmlns:wps="http://schemas.microsoft.com/office/word/2010/wordprocessingShape" mc:Ignorable="w14 w15 w16se w16cid wp14">
   <w:endnote w:type="separator" w:id="-1">
     <w:p>
       <w:r>
@@ -9527,7 +10567,7 @@
 </file>
 
 <file path=word/footer1.xml><?xml version="1.0" encoding="utf-8"?>
-<w:ftr xmlns:wpc="http://schemas.microsoft.com/office/word/2010/wordprocessingCanvas" xmlns:cx="http://schemas.microsoft.com/office/drawing/2014/chartex" xmlns:cx1="http://schemas.microsoft.com/office/drawing/2015/9/8/chartex" xmlns:cx2="http://schemas.microsoft.com/office/drawing/2015/10/21/chartex" xmlns:mc="http://schemas.openxmlformats.org/markup-compatibility/2006" xmlns:o="urn:schemas-microsoft-com:office:office" xmlns:r="http://schemas.openxmlformats.org/officeDocument/2006/relationships" xmlns:m="http://schemas.openxmlformats.org/officeDocument/2006/math" xmlns:v="urn:schemas-microsoft-com:vml" xmlns:wp14="http://schemas.microsoft.com/office/word/2010/wordprocessingDrawing" xmlns:wp="http://schemas.openxmlformats.org/drawingml/2006/wordprocessingDrawing" xmlns:w10="urn:schemas-microsoft-com:office:word" xmlns:w="http://schemas.openxmlformats.org/wordprocessingml/2006/main" xmlns:w14="http://schemas.microsoft.com/office/word/2010/wordml" xmlns:w15="http://schemas.microsoft.com/office/word/2012/wordml" xmlns:w16se="http://schemas.microsoft.com/office/word/2015/wordml/symex" xmlns:wpg="http://schemas.microsoft.com/office/word/2010/wordprocessingGroup" xmlns:wpi="http://schemas.microsoft.com/office/word/2010/wordprocessingInk" xmlns:wne="http://schemas.microsoft.com/office/word/2006/wordml" xmlns:wps="http://schemas.microsoft.com/office/word/2010/wordprocessingShape" mc:Ignorable="w14 w15 w16se wp14">
+<w:ftr xmlns:wpc="http://schemas.microsoft.com/office/word/2010/wordprocessingCanvas" xmlns:cx="http://schemas.microsoft.com/office/drawing/2014/chartex" xmlns:cx1="http://schemas.microsoft.com/office/drawing/2015/9/8/chartex" xmlns:cx2="http://schemas.microsoft.com/office/drawing/2015/10/21/chartex" xmlns:cx3="http://schemas.microsoft.com/office/drawing/2016/5/9/chartex" xmlns:cx4="http://schemas.microsoft.com/office/drawing/2016/5/10/chartex" xmlns:cx5="http://schemas.microsoft.com/office/drawing/2016/5/11/chartex" xmlns:cx6="http://schemas.microsoft.com/office/drawing/2016/5/12/chartex" xmlns:cx7="http://schemas.microsoft.com/office/drawing/2016/5/13/chartex" xmlns:cx8="http://schemas.microsoft.com/office/drawing/2016/5/14/chartex" xmlns:mc="http://schemas.openxmlformats.org/markup-compatibility/2006" xmlns:aink="http://schemas.microsoft.com/office/drawing/2016/ink" xmlns:am3d="http://schemas.microsoft.com/office/drawing/2017/model3d" xmlns:o="urn:schemas-microsoft-com:office:office" xmlns:r="http://schemas.openxmlformats.org/officeDocument/2006/relationships" xmlns:m="http://schemas.openxmlformats.org/officeDocument/2006/math" xmlns:v="urn:schemas-microsoft-com:vml" xmlns:wp14="http://schemas.microsoft.com/office/word/2010/wordprocessingDrawing" xmlns:wp="http://schemas.openxmlformats.org/drawingml/2006/wordprocessingDrawing" xmlns:w10="urn:schemas-microsoft-com:office:word" xmlns:w="http://schemas.openxmlformats.org/wordprocessingml/2006/main" xmlns:w14="http://schemas.microsoft.com/office/word/2010/wordml" xmlns:w15="http://schemas.microsoft.com/office/word/2012/wordml" xmlns:w16cid="http://schemas.microsoft.com/office/word/2016/wordml/cid" xmlns:w16se="http://schemas.microsoft.com/office/word/2015/wordml/symex" xmlns:wpg="http://schemas.microsoft.com/office/word/2010/wordprocessingGroup" xmlns:wpi="http://schemas.microsoft.com/office/word/2010/wordprocessingInk" xmlns:wne="http://schemas.microsoft.com/office/word/2006/wordml" xmlns:wps="http://schemas.microsoft.com/office/word/2010/wordprocessingShape" mc:Ignorable="w14 w15 w16se w16cid wp14">
   <w:p>
     <w:pPr>
       <w:pStyle w:val="Footer"/>
@@ -9537,7 +10577,7 @@
 </file>
 
 <file path=word/footer2.xml><?xml version="1.0" encoding="utf-8"?>
-<w:ftr xmlns:wpc="http://schemas.microsoft.com/office/word/2010/wordprocessingCanvas" xmlns:cx="http://schemas.microsoft.com/office/drawing/2014/chartex" xmlns:cx1="http://schemas.microsoft.com/office/drawing/2015/9/8/chartex" xmlns:cx2="http://schemas.microsoft.com/office/drawing/2015/10/21/chartex" xmlns:mc="http://schemas.openxmlformats.org/markup-compatibility/2006" xmlns:o="urn:schemas-microsoft-com:office:office" xmlns:r="http://schemas.openxmlformats.org/officeDocument/2006/relationships" xmlns:m="http://schemas.openxmlformats.org/officeDocument/2006/math" xmlns:v="urn:schemas-microsoft-com:vml" xmlns:wp14="http://schemas.microsoft.com/office/word/2010/wordprocessingDrawing" xmlns:wp="http://schemas.openxmlformats.org/drawingml/2006/wordprocessingDrawing" xmlns:w10="urn:schemas-microsoft-com:office:word" xmlns:w="http://schemas.openxmlformats.org/wordprocessingml/2006/main" xmlns:w14="http://schemas.microsoft.com/office/word/2010/wordml" xmlns:w15="http://schemas.microsoft.com/office/word/2012/wordml" xmlns:w16se="http://schemas.microsoft.com/office/word/2015/wordml/symex" xmlns:wpg="http://schemas.microsoft.com/office/word/2010/wordprocessingGroup" xmlns:wpi="http://schemas.microsoft.com/office/word/2010/wordprocessingInk" xmlns:wne="http://schemas.microsoft.com/office/word/2006/wordml" xmlns:wps="http://schemas.microsoft.com/office/word/2010/wordprocessingShape" mc:Ignorable="w14 w15 w16se wp14">
+<w:ftr xmlns:wpc="http://schemas.microsoft.com/office/word/2010/wordprocessingCanvas" xmlns:cx="http://schemas.microsoft.com/office/drawing/2014/chartex" xmlns:cx1="http://schemas.microsoft.com/office/drawing/2015/9/8/chartex" xmlns:cx2="http://schemas.microsoft.com/office/drawing/2015/10/21/chartex" xmlns:cx3="http://schemas.microsoft.com/office/drawing/2016/5/9/chartex" xmlns:cx4="http://schemas.microsoft.com/office/drawing/2016/5/10/chartex" xmlns:cx5="http://schemas.microsoft.com/office/drawing/2016/5/11/chartex" xmlns:cx6="http://schemas.microsoft.com/office/drawing/2016/5/12/chartex" xmlns:cx7="http://schemas.microsoft.com/office/drawing/2016/5/13/chartex" xmlns:cx8="http://schemas.microsoft.com/office/drawing/2016/5/14/chartex" xmlns:mc="http://schemas.openxmlformats.org/markup-compatibility/2006" xmlns:aink="http://schemas.microsoft.com/office/drawing/2016/ink" xmlns:am3d="http://schemas.microsoft.com/office/drawing/2017/model3d" xmlns:o="urn:schemas-microsoft-com:office:office" xmlns:r="http://schemas.openxmlformats.org/officeDocument/2006/relationships" xmlns:m="http://schemas.openxmlformats.org/officeDocument/2006/math" xmlns:v="urn:schemas-microsoft-com:vml" xmlns:wp14="http://schemas.microsoft.com/office/word/2010/wordprocessingDrawing" xmlns:wp="http://schemas.openxmlformats.org/drawingml/2006/wordprocessingDrawing" xmlns:w10="urn:schemas-microsoft-com:office:word" xmlns:w="http://schemas.openxmlformats.org/wordprocessingml/2006/main" xmlns:w14="http://schemas.microsoft.com/office/word/2010/wordml" xmlns:w15="http://schemas.microsoft.com/office/word/2012/wordml" xmlns:w16cid="http://schemas.microsoft.com/office/word/2016/wordml/cid" xmlns:w16se="http://schemas.microsoft.com/office/word/2015/wordml/symex" xmlns:wpg="http://schemas.microsoft.com/office/word/2010/wordprocessingGroup" xmlns:wpi="http://schemas.microsoft.com/office/word/2010/wordprocessingInk" xmlns:wne="http://schemas.microsoft.com/office/word/2006/wordml" xmlns:wps="http://schemas.microsoft.com/office/word/2010/wordprocessingShape" mc:Ignorable="w14 w15 w16se w16cid wp14">
   <w:p>
     <w:pPr>
       <w:pStyle w:val="Footer"/>
@@ -9604,7 +10644,7 @@
 </file>
 
 <file path=word/footer3.xml><?xml version="1.0" encoding="utf-8"?>
-<w:ftr xmlns:wpc="http://schemas.microsoft.com/office/word/2010/wordprocessingCanvas" xmlns:cx="http://schemas.microsoft.com/office/drawing/2014/chartex" xmlns:cx1="http://schemas.microsoft.com/office/drawing/2015/9/8/chartex" xmlns:cx2="http://schemas.microsoft.com/office/drawing/2015/10/21/chartex" xmlns:mc="http://schemas.openxmlformats.org/markup-compatibility/2006" xmlns:o="urn:schemas-microsoft-com:office:office" xmlns:r="http://schemas.openxmlformats.org/officeDocument/2006/relationships" xmlns:m="http://schemas.openxmlformats.org/officeDocument/2006/math" xmlns:v="urn:schemas-microsoft-com:vml" xmlns:wp14="http://schemas.microsoft.com/office/word/2010/wordprocessingDrawing" xmlns:wp="http://schemas.openxmlformats.org/drawingml/2006/wordprocessingDrawing" xmlns:w10="urn:schemas-microsoft-com:office:word" xmlns:w="http://schemas.openxmlformats.org/wordprocessingml/2006/main" xmlns:w14="http://schemas.microsoft.com/office/word/2010/wordml" xmlns:w15="http://schemas.microsoft.com/office/word/2012/wordml" xmlns:w16se="http://schemas.microsoft.com/office/word/2015/wordml/symex" xmlns:wpg="http://schemas.microsoft.com/office/word/2010/wordprocessingGroup" xmlns:wpi="http://schemas.microsoft.com/office/word/2010/wordprocessingInk" xmlns:wne="http://schemas.microsoft.com/office/word/2006/wordml" xmlns:wps="http://schemas.microsoft.com/office/word/2010/wordprocessingShape" mc:Ignorable="w14 w15 w16se wp14">
+<w:ftr xmlns:wpc="http://schemas.microsoft.com/office/word/2010/wordprocessingCanvas" xmlns:cx="http://schemas.microsoft.com/office/drawing/2014/chartex" xmlns:cx1="http://schemas.microsoft.com/office/drawing/2015/9/8/chartex" xmlns:cx2="http://schemas.microsoft.com/office/drawing/2015/10/21/chartex" xmlns:cx3="http://schemas.microsoft.com/office/drawing/2016/5/9/chartex" xmlns:cx4="http://schemas.microsoft.com/office/drawing/2016/5/10/chartex" xmlns:cx5="http://schemas.microsoft.com/office/drawing/2016/5/11/chartex" xmlns:cx6="http://schemas.microsoft.com/office/drawing/2016/5/12/chartex" xmlns:cx7="http://schemas.microsoft.com/office/drawing/2016/5/13/chartex" xmlns:cx8="http://schemas.microsoft.com/office/drawing/2016/5/14/chartex" xmlns:mc="http://schemas.openxmlformats.org/markup-compatibility/2006" xmlns:aink="http://schemas.microsoft.com/office/drawing/2016/ink" xmlns:am3d="http://schemas.microsoft.com/office/drawing/2017/model3d" xmlns:o="urn:schemas-microsoft-com:office:office" xmlns:r="http://schemas.openxmlformats.org/officeDocument/2006/relationships" xmlns:m="http://schemas.openxmlformats.org/officeDocument/2006/math" xmlns:v="urn:schemas-microsoft-com:vml" xmlns:wp14="http://schemas.microsoft.com/office/word/2010/wordprocessingDrawing" xmlns:wp="http://schemas.openxmlformats.org/drawingml/2006/wordprocessingDrawing" xmlns:w10="urn:schemas-microsoft-com:office:word" xmlns:w="http://schemas.openxmlformats.org/wordprocessingml/2006/main" xmlns:w14="http://schemas.microsoft.com/office/word/2010/wordml" xmlns:w15="http://schemas.microsoft.com/office/word/2012/wordml" xmlns:w16cid="http://schemas.microsoft.com/office/word/2016/wordml/cid" xmlns:w16se="http://schemas.microsoft.com/office/word/2015/wordml/symex" xmlns:wpg="http://schemas.microsoft.com/office/word/2010/wordprocessingGroup" xmlns:wpi="http://schemas.microsoft.com/office/word/2010/wordprocessingInk" xmlns:wne="http://schemas.microsoft.com/office/word/2006/wordml" xmlns:wps="http://schemas.microsoft.com/office/word/2010/wordprocessingShape" mc:Ignorable="w14 w15 w16se w16cid wp14">
   <w:p>
     <w:pPr>
       <w:pStyle w:val="Footer"/>
@@ -9679,7 +10719,7 @@
 </file>
 
 <file path=word/footer4.xml><?xml version="1.0" encoding="utf-8"?>
-<w:ftr xmlns:wpc="http://schemas.microsoft.com/office/word/2010/wordprocessingCanvas" xmlns:cx="http://schemas.microsoft.com/office/drawing/2014/chartex" xmlns:cx1="http://schemas.microsoft.com/office/drawing/2015/9/8/chartex" xmlns:cx2="http://schemas.microsoft.com/office/drawing/2015/10/21/chartex" xmlns:mc="http://schemas.openxmlformats.org/markup-compatibility/2006" xmlns:o="urn:schemas-microsoft-com:office:office" xmlns:r="http://schemas.openxmlformats.org/officeDocument/2006/relationships" xmlns:m="http://schemas.openxmlformats.org/officeDocument/2006/math" xmlns:v="urn:schemas-microsoft-com:vml" xmlns:wp14="http://schemas.microsoft.com/office/word/2010/wordprocessingDrawing" xmlns:wp="http://schemas.openxmlformats.org/drawingml/2006/wordprocessingDrawing" xmlns:w10="urn:schemas-microsoft-com:office:word" xmlns:w="http://schemas.openxmlformats.org/wordprocessingml/2006/main" xmlns:w14="http://schemas.microsoft.com/office/word/2010/wordml" xmlns:w15="http://schemas.microsoft.com/office/word/2012/wordml" xmlns:w16se="http://schemas.microsoft.com/office/word/2015/wordml/symex" xmlns:wpg="http://schemas.microsoft.com/office/word/2010/wordprocessingGroup" xmlns:wpi="http://schemas.microsoft.com/office/word/2010/wordprocessingInk" xmlns:wne="http://schemas.microsoft.com/office/word/2006/wordml" xmlns:wps="http://schemas.microsoft.com/office/word/2010/wordprocessingShape" mc:Ignorable="w14 w15 w16se wp14">
+<w:ftr xmlns:wpc="http://schemas.microsoft.com/office/word/2010/wordprocessingCanvas" xmlns:cx="http://schemas.microsoft.com/office/drawing/2014/chartex" xmlns:cx1="http://schemas.microsoft.com/office/drawing/2015/9/8/chartex" xmlns:cx2="http://schemas.microsoft.com/office/drawing/2015/10/21/chartex" xmlns:cx3="http://schemas.microsoft.com/office/drawing/2016/5/9/chartex" xmlns:cx4="http://schemas.microsoft.com/office/drawing/2016/5/10/chartex" xmlns:cx5="http://schemas.microsoft.com/office/drawing/2016/5/11/chartex" xmlns:cx6="http://schemas.microsoft.com/office/drawing/2016/5/12/chartex" xmlns:cx7="http://schemas.microsoft.com/office/drawing/2016/5/13/chartex" xmlns:cx8="http://schemas.microsoft.com/office/drawing/2016/5/14/chartex" xmlns:mc="http://schemas.openxmlformats.org/markup-compatibility/2006" xmlns:aink="http://schemas.microsoft.com/office/drawing/2016/ink" xmlns:am3d="http://schemas.microsoft.com/office/drawing/2017/model3d" xmlns:o="urn:schemas-microsoft-com:office:office" xmlns:r="http://schemas.openxmlformats.org/officeDocument/2006/relationships" xmlns:m="http://schemas.openxmlformats.org/officeDocument/2006/math" xmlns:v="urn:schemas-microsoft-com:vml" xmlns:wp14="http://schemas.microsoft.com/office/word/2010/wordprocessingDrawing" xmlns:wp="http://schemas.openxmlformats.org/drawingml/2006/wordprocessingDrawing" xmlns:w10="urn:schemas-microsoft-com:office:word" xmlns:w="http://schemas.openxmlformats.org/wordprocessingml/2006/main" xmlns:w14="http://schemas.microsoft.com/office/word/2010/wordml" xmlns:w15="http://schemas.microsoft.com/office/word/2012/wordml" xmlns:w16cid="http://schemas.microsoft.com/office/word/2016/wordml/cid" xmlns:w16se="http://schemas.microsoft.com/office/word/2015/wordml/symex" xmlns:wpg="http://schemas.microsoft.com/office/word/2010/wordprocessingGroup" xmlns:wpi="http://schemas.microsoft.com/office/word/2010/wordprocessingInk" xmlns:wne="http://schemas.microsoft.com/office/word/2006/wordml" xmlns:wps="http://schemas.microsoft.com/office/word/2010/wordprocessingShape" mc:Ignorable="w14 w15 w16se w16cid wp14">
   <w:p>
     <w:pPr>
       <w:pStyle w:val="Footer"/>
@@ -9757,7 +10797,7 @@
 </file>
 
 <file path=word/footnotes.xml><?xml version="1.0" encoding="utf-8"?>
-<w:footnotes xmlns:wpc="http://schemas.microsoft.com/office/word/2010/wordprocessingCanvas" xmlns:cx="http://schemas.microsoft.com/office/drawing/2014/chartex" xmlns:cx1="http://schemas.microsoft.com/office/drawing/2015/9/8/chartex" xmlns:cx2="http://schemas.microsoft.com/office/drawing/2015/10/21/chartex" xmlns:mc="http://schemas.openxmlformats.org/markup-compatibility/2006" xmlns:o="urn:schemas-microsoft-com:office:office" xmlns:r="http://schemas.openxmlformats.org/officeDocument/2006/relationships" xmlns:m="http://schemas.openxmlformats.org/officeDocument/2006/math" xmlns:v="urn:schemas-microsoft-com:vml" xmlns:wp14="http://schemas.microsoft.com/office/word/2010/wordprocessingDrawing" xmlns:wp="http://schemas.openxmlformats.org/drawingml/2006/wordprocessingDrawing" xmlns:w10="urn:schemas-microsoft-com:office:word" xmlns:w="http://schemas.openxmlformats.org/wordprocessingml/2006/main" xmlns:w14="http://schemas.microsoft.com/office/word/2010/wordml" xmlns:w15="http://schemas.microsoft.com/office/word/2012/wordml" xmlns:w16se="http://schemas.microsoft.com/office/word/2015/wordml/symex" xmlns:wpg="http://schemas.microsoft.com/office/word/2010/wordprocessingGroup" xmlns:wpi="http://schemas.microsoft.com/office/word/2010/wordprocessingInk" xmlns:wne="http://schemas.microsoft.com/office/word/2006/wordml" xmlns:wps="http://schemas.microsoft.com/office/word/2010/wordprocessingShape" mc:Ignorable="w14 w15 w16se wp14">
+<w:footnotes xmlns:wpc="http://schemas.microsoft.com/office/word/2010/wordprocessingCanvas" xmlns:cx="http://schemas.microsoft.com/office/drawing/2014/chartex" xmlns:cx1="http://schemas.microsoft.com/office/drawing/2015/9/8/chartex" xmlns:cx2="http://schemas.microsoft.com/office/drawing/2015/10/21/chartex" xmlns:cx3="http://schemas.microsoft.com/office/drawing/2016/5/9/chartex" xmlns:cx4="http://schemas.microsoft.com/office/drawing/2016/5/10/chartex" xmlns:cx5="http://schemas.microsoft.com/office/drawing/2016/5/11/chartex" xmlns:cx6="http://schemas.microsoft.com/office/drawing/2016/5/12/chartex" xmlns:cx7="http://schemas.microsoft.com/office/drawing/2016/5/13/chartex" xmlns:cx8="http://schemas.microsoft.com/office/drawing/2016/5/14/chartex" xmlns:mc="http://schemas.openxmlformats.org/markup-compatibility/2006" xmlns:aink="http://schemas.microsoft.com/office/drawing/2016/ink" xmlns:am3d="http://schemas.microsoft.com/office/drawing/2017/model3d" xmlns:o="urn:schemas-microsoft-com:office:office" xmlns:r="http://schemas.openxmlformats.org/officeDocument/2006/relationships" xmlns:m="http://schemas.openxmlformats.org/officeDocument/2006/math" xmlns:v="urn:schemas-microsoft-com:vml" xmlns:wp14="http://schemas.microsoft.com/office/word/2010/wordprocessingDrawing" xmlns:wp="http://schemas.openxmlformats.org/drawingml/2006/wordprocessingDrawing" xmlns:w10="urn:schemas-microsoft-com:office:word" xmlns:w="http://schemas.openxmlformats.org/wordprocessingml/2006/main" xmlns:w14="http://schemas.microsoft.com/office/word/2010/wordml" xmlns:w15="http://schemas.microsoft.com/office/word/2012/wordml" xmlns:w16cid="http://schemas.microsoft.com/office/word/2016/wordml/cid" xmlns:w16se="http://schemas.microsoft.com/office/word/2015/wordml/symex" xmlns:wpg="http://schemas.microsoft.com/office/word/2010/wordprocessingGroup" xmlns:wpi="http://schemas.microsoft.com/office/word/2010/wordprocessingInk" xmlns:wne="http://schemas.microsoft.com/office/word/2006/wordml" xmlns:wps="http://schemas.microsoft.com/office/word/2010/wordprocessingShape" mc:Ignorable="w14 w15 w16se w16cid wp14">
   <w:footnote w:type="separator" w:id="-1">
     <w:p>
       <w:r>
@@ -9779,7 +10819,7 @@
 </file>
 
 <file path=word/header1.xml><?xml version="1.0" encoding="utf-8"?>
-<w:hdr xmlns:wpc="http://schemas.microsoft.com/office/word/2010/wordprocessingCanvas" xmlns:cx="http://schemas.microsoft.com/office/drawing/2014/chartex" xmlns:cx1="http://schemas.microsoft.com/office/drawing/2015/9/8/chartex" xmlns:cx2="http://schemas.microsoft.com/office/drawing/2015/10/21/chartex" xmlns:mc="http://schemas.openxmlformats.org/markup-compatibility/2006" xmlns:o="urn:schemas-microsoft-com:office:office" xmlns:r="http://schemas.openxmlformats.org/officeDocument/2006/relationships" xmlns:m="http://schemas.openxmlformats.org/officeDocument/2006/math" xmlns:v="urn:schemas-microsoft-com:vml" xmlns:wp14="http://schemas.microsoft.com/office/word/2010/wordprocessingDrawing" xmlns:wp="http://schemas.openxmlformats.org/drawingml/2006/wordprocessingDrawing" xmlns:w10="urn:schemas-microsoft-com:office:word" xmlns:w="http://schemas.openxmlformats.org/wordprocessingml/2006/main" xmlns:w14="http://schemas.microsoft.com/office/word/2010/wordml" xmlns:w15="http://schemas.microsoft.com/office/word/2012/wordml" xmlns:w16se="http://schemas.microsoft.com/office/word/2015/wordml/symex" xmlns:wpg="http://schemas.microsoft.com/office/word/2010/wordprocessingGroup" xmlns:wpi="http://schemas.microsoft.com/office/word/2010/wordprocessingInk" xmlns:wne="http://schemas.microsoft.com/office/word/2006/wordml" xmlns:wps="http://schemas.microsoft.com/office/word/2010/wordprocessingShape" mc:Ignorable="w14 w15 w16se wp14">
+<w:hdr xmlns:wpc="http://schemas.microsoft.com/office/word/2010/wordprocessingCanvas" xmlns:cx="http://schemas.microsoft.com/office/drawing/2014/chartex" xmlns:cx1="http://schemas.microsoft.com/office/drawing/2015/9/8/chartex" xmlns:cx2="http://schemas.microsoft.com/office/drawing/2015/10/21/chartex" xmlns:cx3="http://schemas.microsoft.com/office/drawing/2016/5/9/chartex" xmlns:cx4="http://schemas.microsoft.com/office/drawing/2016/5/10/chartex" xmlns:cx5="http://schemas.microsoft.com/office/drawing/2016/5/11/chartex" xmlns:cx6="http://schemas.microsoft.com/office/drawing/2016/5/12/chartex" xmlns:cx7="http://schemas.microsoft.com/office/drawing/2016/5/13/chartex" xmlns:cx8="http://schemas.microsoft.com/office/drawing/2016/5/14/chartex" xmlns:mc="http://schemas.openxmlformats.org/markup-compatibility/2006" xmlns:aink="http://schemas.microsoft.com/office/drawing/2016/ink" xmlns:am3d="http://schemas.microsoft.com/office/drawing/2017/model3d" xmlns:o="urn:schemas-microsoft-com:office:office" xmlns:r="http://schemas.openxmlformats.org/officeDocument/2006/relationships" xmlns:m="http://schemas.openxmlformats.org/officeDocument/2006/math" xmlns:v="urn:schemas-microsoft-com:vml" xmlns:wp14="http://schemas.microsoft.com/office/word/2010/wordprocessingDrawing" xmlns:wp="http://schemas.openxmlformats.org/drawingml/2006/wordprocessingDrawing" xmlns:w10="urn:schemas-microsoft-com:office:word" xmlns:w="http://schemas.openxmlformats.org/wordprocessingml/2006/main" xmlns:w14="http://schemas.microsoft.com/office/word/2010/wordml" xmlns:w15="http://schemas.microsoft.com/office/word/2012/wordml" xmlns:w16cid="http://schemas.microsoft.com/office/word/2016/wordml/cid" xmlns:w16se="http://schemas.microsoft.com/office/word/2015/wordml/symex" xmlns:wpg="http://schemas.microsoft.com/office/word/2010/wordprocessingGroup" xmlns:wpi="http://schemas.microsoft.com/office/word/2010/wordprocessingInk" xmlns:wne="http://schemas.microsoft.com/office/word/2006/wordml" xmlns:wps="http://schemas.microsoft.com/office/word/2010/wordprocessingShape" mc:Ignorable="w14 w15 w16se w16cid wp14">
   <w:p>
     <w:pPr>
       <w:pStyle w:val="Header"/>
@@ -9789,7 +10829,7 @@
 </file>
 
 <file path=word/header2.xml><?xml version="1.0" encoding="utf-8"?>
-<w:hdr xmlns:wpc="http://schemas.microsoft.com/office/word/2010/wordprocessingCanvas" xmlns:cx="http://schemas.microsoft.com/office/drawing/2014/chartex" xmlns:cx1="http://schemas.microsoft.com/office/drawing/2015/9/8/chartex" xmlns:cx2="http://schemas.microsoft.com/office/drawing/2015/10/21/chartex" xmlns:mc="http://schemas.openxmlformats.org/markup-compatibility/2006" xmlns:o="urn:schemas-microsoft-com:office:office" xmlns:r="http://schemas.openxmlformats.org/officeDocument/2006/relationships" xmlns:m="http://schemas.openxmlformats.org/officeDocument/2006/math" xmlns:v="urn:schemas-microsoft-com:vml" xmlns:wp14="http://schemas.microsoft.com/office/word/2010/wordprocessingDrawing" xmlns:wp="http://schemas.openxmlformats.org/drawingml/2006/wordprocessingDrawing" xmlns:w10="urn:schemas-microsoft-com:office:word" xmlns:w="http://schemas.openxmlformats.org/wordprocessingml/2006/main" xmlns:w14="http://schemas.microsoft.com/office/word/2010/wordml" xmlns:w15="http://schemas.microsoft.com/office/word/2012/wordml" xmlns:w16se="http://schemas.microsoft.com/office/word/2015/wordml/symex" xmlns:wpg="http://schemas.microsoft.com/office/word/2010/wordprocessingGroup" xmlns:wpi="http://schemas.microsoft.com/office/word/2010/wordprocessingInk" xmlns:wne="http://schemas.microsoft.com/office/word/2006/wordml" xmlns:wps="http://schemas.microsoft.com/office/word/2010/wordprocessingShape" mc:Ignorable="w14 w15 w16se wp14">
+<w:hdr xmlns:wpc="http://schemas.microsoft.com/office/word/2010/wordprocessingCanvas" xmlns:cx="http://schemas.microsoft.com/office/drawing/2014/chartex" xmlns:cx1="http://schemas.microsoft.com/office/drawing/2015/9/8/chartex" xmlns:cx2="http://schemas.microsoft.com/office/drawing/2015/10/21/chartex" xmlns:cx3="http://schemas.microsoft.com/office/drawing/2016/5/9/chartex" xmlns:cx4="http://schemas.microsoft.com/office/drawing/2016/5/10/chartex" xmlns:cx5="http://schemas.microsoft.com/office/drawing/2016/5/11/chartex" xmlns:cx6="http://schemas.microsoft.com/office/drawing/2016/5/12/chartex" xmlns:cx7="http://schemas.microsoft.com/office/drawing/2016/5/13/chartex" xmlns:cx8="http://schemas.microsoft.com/office/drawing/2016/5/14/chartex" xmlns:mc="http://schemas.openxmlformats.org/markup-compatibility/2006" xmlns:aink="http://schemas.microsoft.com/office/drawing/2016/ink" xmlns:am3d="http://schemas.microsoft.com/office/drawing/2017/model3d" xmlns:o="urn:schemas-microsoft-com:office:office" xmlns:r="http://schemas.openxmlformats.org/officeDocument/2006/relationships" xmlns:m="http://schemas.openxmlformats.org/officeDocument/2006/math" xmlns:v="urn:schemas-microsoft-com:vml" xmlns:wp14="http://schemas.microsoft.com/office/word/2010/wordprocessingDrawing" xmlns:wp="http://schemas.openxmlformats.org/drawingml/2006/wordprocessingDrawing" xmlns:w10="urn:schemas-microsoft-com:office:word" xmlns:w="http://schemas.openxmlformats.org/wordprocessingml/2006/main" xmlns:w14="http://schemas.microsoft.com/office/word/2010/wordml" xmlns:w15="http://schemas.microsoft.com/office/word/2012/wordml" xmlns:w16cid="http://schemas.microsoft.com/office/word/2016/wordml/cid" xmlns:w16se="http://schemas.microsoft.com/office/word/2015/wordml/symex" xmlns:wpg="http://schemas.microsoft.com/office/word/2010/wordprocessingGroup" xmlns:wpi="http://schemas.microsoft.com/office/word/2010/wordprocessingInk" xmlns:wne="http://schemas.microsoft.com/office/word/2006/wordml" xmlns:wps="http://schemas.microsoft.com/office/word/2010/wordprocessingShape" mc:Ignorable="w14 w15 w16se w16cid wp14">
   <w:p>
     <w:pPr>
       <w:pStyle w:val="Header"/>
@@ -9799,7 +10839,7 @@
 </file>
 
 <file path=word/header3.xml><?xml version="1.0" encoding="utf-8"?>
-<w:hdr xmlns:wpc="http://schemas.microsoft.com/office/word/2010/wordprocessingCanvas" xmlns:cx="http://schemas.microsoft.com/office/drawing/2014/chartex" xmlns:cx1="http://schemas.microsoft.com/office/drawing/2015/9/8/chartex" xmlns:cx2="http://schemas.microsoft.com/office/drawing/2015/10/21/chartex" xmlns:mc="http://schemas.openxmlformats.org/markup-compatibility/2006" xmlns:o="urn:schemas-microsoft-com:office:office" xmlns:r="http://schemas.openxmlformats.org/officeDocument/2006/relationships" xmlns:m="http://schemas.openxmlformats.org/officeDocument/2006/math" xmlns:v="urn:schemas-microsoft-com:vml" xmlns:wp14="http://schemas.microsoft.com/office/word/2010/wordprocessingDrawing" xmlns:wp="http://schemas.openxmlformats.org/drawingml/2006/wordprocessingDrawing" xmlns:w10="urn:schemas-microsoft-com:office:word" xmlns:w="http://schemas.openxmlformats.org/wordprocessingml/2006/main" xmlns:w14="http://schemas.microsoft.com/office/word/2010/wordml" xmlns:w15="http://schemas.microsoft.com/office/word/2012/wordml" xmlns:w16se="http://schemas.microsoft.com/office/word/2015/wordml/symex" xmlns:wpg="http://schemas.microsoft.com/office/word/2010/wordprocessingGroup" xmlns:wpi="http://schemas.microsoft.com/office/word/2010/wordprocessingInk" xmlns:wne="http://schemas.microsoft.com/office/word/2006/wordml" xmlns:wps="http://schemas.microsoft.com/office/word/2010/wordprocessingShape" mc:Ignorable="w14 w15 w16se wp14">
+<w:hdr xmlns:wpc="http://schemas.microsoft.com/office/word/2010/wordprocessingCanvas" xmlns:cx="http://schemas.microsoft.com/office/drawing/2014/chartex" xmlns:cx1="http://schemas.microsoft.com/office/drawing/2015/9/8/chartex" xmlns:cx2="http://schemas.microsoft.com/office/drawing/2015/10/21/chartex" xmlns:cx3="http://schemas.microsoft.com/office/drawing/2016/5/9/chartex" xmlns:cx4="http://schemas.microsoft.com/office/drawing/2016/5/10/chartex" xmlns:cx5="http://schemas.microsoft.com/office/drawing/2016/5/11/chartex" xmlns:cx6="http://schemas.microsoft.com/office/drawing/2016/5/12/chartex" xmlns:cx7="http://schemas.microsoft.com/office/drawing/2016/5/13/chartex" xmlns:cx8="http://schemas.microsoft.com/office/drawing/2016/5/14/chartex" xmlns:mc="http://schemas.openxmlformats.org/markup-compatibility/2006" xmlns:aink="http://schemas.microsoft.com/office/drawing/2016/ink" xmlns:am3d="http://schemas.microsoft.com/office/drawing/2017/model3d" xmlns:o="urn:schemas-microsoft-com:office:office" xmlns:r="http://schemas.openxmlformats.org/officeDocument/2006/relationships" xmlns:m="http://schemas.openxmlformats.org/officeDocument/2006/math" xmlns:v="urn:schemas-microsoft-com:vml" xmlns:wp14="http://schemas.microsoft.com/office/word/2010/wordprocessingDrawing" xmlns:wp="http://schemas.openxmlformats.org/drawingml/2006/wordprocessingDrawing" xmlns:w10="urn:schemas-microsoft-com:office:word" xmlns:w="http://schemas.openxmlformats.org/wordprocessingml/2006/main" xmlns:w14="http://schemas.microsoft.com/office/word/2010/wordml" xmlns:w15="http://schemas.microsoft.com/office/word/2012/wordml" xmlns:w16cid="http://schemas.microsoft.com/office/word/2016/wordml/cid" xmlns:w16se="http://schemas.microsoft.com/office/word/2015/wordml/symex" xmlns:wpg="http://schemas.microsoft.com/office/word/2010/wordprocessingGroup" xmlns:wpi="http://schemas.microsoft.com/office/word/2010/wordprocessingInk" xmlns:wne="http://schemas.microsoft.com/office/word/2006/wordml" xmlns:wps="http://schemas.microsoft.com/office/word/2010/wordprocessingShape" mc:Ignorable="w14 w15 w16se w16cid wp14">
   <w:p>
     <w:pPr>
       <w:pStyle w:val="Header"/>
@@ -9809,7 +10849,7 @@
 </file>
 
 <file path=word/header4.xml><?xml version="1.0" encoding="utf-8"?>
-<w:hdr xmlns:wpc="http://schemas.microsoft.com/office/word/2010/wordprocessingCanvas" xmlns:cx="http://schemas.microsoft.com/office/drawing/2014/chartex" xmlns:cx1="http://schemas.microsoft.com/office/drawing/2015/9/8/chartex" xmlns:cx2="http://schemas.microsoft.com/office/drawing/2015/10/21/chartex" xmlns:mc="http://schemas.openxmlformats.org/markup-compatibility/2006" xmlns:o="urn:schemas-microsoft-com:office:office" xmlns:r="http://schemas.openxmlformats.org/officeDocument/2006/relationships" xmlns:m="http://schemas.openxmlformats.org/officeDocument/2006/math" xmlns:v="urn:schemas-microsoft-com:vml" xmlns:wp14="http://schemas.microsoft.com/office/word/2010/wordprocessingDrawing" xmlns:wp="http://schemas.openxmlformats.org/drawingml/2006/wordprocessingDrawing" xmlns:w10="urn:schemas-microsoft-com:office:word" xmlns:w="http://schemas.openxmlformats.org/wordprocessingml/2006/main" xmlns:w14="http://schemas.microsoft.com/office/word/2010/wordml" xmlns:w15="http://schemas.microsoft.com/office/word/2012/wordml" xmlns:w16se="http://schemas.microsoft.com/office/word/2015/wordml/symex" xmlns:wpg="http://schemas.microsoft.com/office/word/2010/wordprocessingGroup" xmlns:wpi="http://schemas.microsoft.com/office/word/2010/wordprocessingInk" xmlns:wne="http://schemas.microsoft.com/office/word/2006/wordml" xmlns:wps="http://schemas.microsoft.com/office/word/2010/wordprocessingShape" mc:Ignorable="w14 w15 w16se wp14">
+<w:hdr xmlns:wpc="http://schemas.microsoft.com/office/word/2010/wordprocessingCanvas" xmlns:cx="http://schemas.microsoft.com/office/drawing/2014/chartex" xmlns:cx1="http://schemas.microsoft.com/office/drawing/2015/9/8/chartex" xmlns:cx2="http://schemas.microsoft.com/office/drawing/2015/10/21/chartex" xmlns:cx3="http://schemas.microsoft.com/office/drawing/2016/5/9/chartex" xmlns:cx4="http://schemas.microsoft.com/office/drawing/2016/5/10/chartex" xmlns:cx5="http://schemas.microsoft.com/office/drawing/2016/5/11/chartex" xmlns:cx6="http://schemas.microsoft.com/office/drawing/2016/5/12/chartex" xmlns:cx7="http://schemas.microsoft.com/office/drawing/2016/5/13/chartex" xmlns:cx8="http://schemas.microsoft.com/office/drawing/2016/5/14/chartex" xmlns:mc="http://schemas.openxmlformats.org/markup-compatibility/2006" xmlns:aink="http://schemas.microsoft.com/office/drawing/2016/ink" xmlns:am3d="http://schemas.microsoft.com/office/drawing/2017/model3d" xmlns:o="urn:schemas-microsoft-com:office:office" xmlns:r="http://schemas.openxmlformats.org/officeDocument/2006/relationships" xmlns:m="http://schemas.openxmlformats.org/officeDocument/2006/math" xmlns:v="urn:schemas-microsoft-com:vml" xmlns:wp14="http://schemas.microsoft.com/office/word/2010/wordprocessingDrawing" xmlns:wp="http://schemas.openxmlformats.org/drawingml/2006/wordprocessingDrawing" xmlns:w10="urn:schemas-microsoft-com:office:word" xmlns:w="http://schemas.openxmlformats.org/wordprocessingml/2006/main" xmlns:w14="http://schemas.microsoft.com/office/word/2010/wordml" xmlns:w15="http://schemas.microsoft.com/office/word/2012/wordml" xmlns:w16cid="http://schemas.microsoft.com/office/word/2016/wordml/cid" xmlns:w16se="http://schemas.microsoft.com/office/word/2015/wordml/symex" xmlns:wpg="http://schemas.microsoft.com/office/word/2010/wordprocessingGroup" xmlns:wpi="http://schemas.microsoft.com/office/word/2010/wordprocessingInk" xmlns:wne="http://schemas.microsoft.com/office/word/2006/wordml" xmlns:wps="http://schemas.microsoft.com/office/word/2010/wordprocessingShape" mc:Ignorable="w14 w15 w16se w16cid wp14">
   <w:p>
     <w:pPr>
       <w:jc w:val="right"/>
@@ -9819,7 +10859,7 @@
 </file>
 
 <file path=word/numbering.xml><?xml version="1.0" encoding="utf-8"?>
-<w:numbering xmlns:wpc="http://schemas.microsoft.com/office/word/2010/wordprocessingCanvas" xmlns:cx="http://schemas.microsoft.com/office/drawing/2014/chartex" xmlns:cx1="http://schemas.microsoft.com/office/drawing/2015/9/8/chartex" xmlns:cx2="http://schemas.microsoft.com/office/drawing/2015/10/21/chartex" xmlns:mc="http://schemas.openxmlformats.org/markup-compatibility/2006" xmlns:o="urn:schemas-microsoft-com:office:office" xmlns:r="http://schemas.openxmlformats.org/officeDocument/2006/relationships" xmlns:m="http://schemas.openxmlformats.org/officeDocument/2006/math" xmlns:v="urn:schemas-microsoft-com:vml" xmlns:wp14="http://schemas.microsoft.com/office/word/2010/wordprocessingDrawing" xmlns:wp="http://schemas.openxmlformats.org/drawingml/2006/wordprocessingDrawing" xmlns:w10="urn:schemas-microsoft-com:office:word" xmlns:w="http://schemas.openxmlformats.org/wordprocessingml/2006/main" xmlns:w14="http://schemas.microsoft.com/office/word/2010/wordml" xmlns:w15="http://schemas.microsoft.com/office/word/2012/wordml" xmlns:w16se="http://schemas.microsoft.com/office/word/2015/wordml/symex" xmlns:wpg="http://schemas.microsoft.com/office/word/2010/wordprocessingGroup" xmlns:wpi="http://schemas.microsoft.com/office/word/2010/wordprocessingInk" xmlns:wne="http://schemas.microsoft.com/office/word/2006/wordml" xmlns:wps="http://schemas.microsoft.com/office/word/2010/wordprocessingShape" mc:Ignorable="w14 w15 w16se wp14">
+<w:numbering xmlns:wpc="http://schemas.microsoft.com/office/word/2010/wordprocessingCanvas" xmlns:cx="http://schemas.microsoft.com/office/drawing/2014/chartex" xmlns:cx1="http://schemas.microsoft.com/office/drawing/2015/9/8/chartex" xmlns:cx2="http://schemas.microsoft.com/office/drawing/2015/10/21/chartex" xmlns:cx3="http://schemas.microsoft.com/office/drawing/2016/5/9/chartex" xmlns:cx4="http://schemas.microsoft.com/office/drawing/2016/5/10/chartex" xmlns:cx5="http://schemas.microsoft.com/office/drawing/2016/5/11/chartex" xmlns:cx6="http://schemas.microsoft.com/office/drawing/2016/5/12/chartex" xmlns:cx7="http://schemas.microsoft.com/office/drawing/2016/5/13/chartex" xmlns:cx8="http://schemas.microsoft.com/office/drawing/2016/5/14/chartex" xmlns:mc="http://schemas.openxmlformats.org/markup-compatibility/2006" xmlns:aink="http://schemas.microsoft.com/office/drawing/2016/ink" xmlns:am3d="http://schemas.microsoft.com/office/drawing/2017/model3d" xmlns:o="urn:schemas-microsoft-com:office:office" xmlns:r="http://schemas.openxmlformats.org/officeDocument/2006/relationships" xmlns:m="http://schemas.openxmlformats.org/officeDocument/2006/math" xmlns:v="urn:schemas-microsoft-com:vml" xmlns:wp14="http://schemas.microsoft.com/office/word/2010/wordprocessingDrawing" xmlns:wp="http://schemas.openxmlformats.org/drawingml/2006/wordprocessingDrawing" xmlns:w10="urn:schemas-microsoft-com:office:word" xmlns:w="http://schemas.openxmlformats.org/wordprocessingml/2006/main" xmlns:w14="http://schemas.microsoft.com/office/word/2010/wordml" xmlns:w15="http://schemas.microsoft.com/office/word/2012/wordml" xmlns:w16cid="http://schemas.microsoft.com/office/word/2016/wordml/cid" xmlns:w16se="http://schemas.microsoft.com/office/word/2015/wordml/symex" xmlns:wpg="http://schemas.microsoft.com/office/word/2010/wordprocessingGroup" xmlns:wpi="http://schemas.microsoft.com/office/word/2010/wordprocessingInk" xmlns:wne="http://schemas.microsoft.com/office/word/2006/wordml" xmlns:wps="http://schemas.microsoft.com/office/word/2010/wordprocessingShape" mc:Ignorable="w14 w15 w16se w16cid wp14">
   <w:abstractNum w:abstractNumId="0" w15:restartNumberingAfterBreak="0">
     <w:nsid w:val="FFFFFF7D"/>
     <w:multiLevelType w:val="singleLevel"/>
@@ -15358,7 +16398,7 @@
 </file>
 
 <file path=word/styles.xml><?xml version="1.0" encoding="utf-8"?>
-<w:styles xmlns:mc="http://schemas.openxmlformats.org/markup-compatibility/2006" xmlns:r="http://schemas.openxmlformats.org/officeDocument/2006/relationships" xmlns:w="http://schemas.openxmlformats.org/wordprocessingml/2006/main" xmlns:w14="http://schemas.microsoft.com/office/word/2010/wordml" xmlns:w15="http://schemas.microsoft.com/office/word/2012/wordml" xmlns:w16se="http://schemas.microsoft.com/office/word/2015/wordml/symex" mc:Ignorable="w14 w15 w16se">
+<w:styles xmlns:mc="http://schemas.openxmlformats.org/markup-compatibility/2006" xmlns:r="http://schemas.openxmlformats.org/officeDocument/2006/relationships" xmlns:w="http://schemas.openxmlformats.org/wordprocessingml/2006/main" xmlns:w14="http://schemas.microsoft.com/office/word/2010/wordml" xmlns:w15="http://schemas.microsoft.com/office/word/2012/wordml" xmlns:w16cid="http://schemas.microsoft.com/office/word/2016/wordml/cid" xmlns:w16se="http://schemas.microsoft.com/office/word/2015/wordml/symex" mc:Ignorable="w14 w15 w16se w16cid">
   <w:docDefaults>
     <w:rPrDefault>
       <w:rPr>
@@ -15374,7 +16414,7 @@
       </w:pPr>
     </w:pPrDefault>
   </w:docDefaults>
-  <w:latentStyles w:defLockedState="0" w:defUIPriority="99" w:defSemiHidden="0" w:defUnhideWhenUsed="0" w:defQFormat="0" w:count="372">
+  <w:latentStyles w:defLockedState="0" w:defUIPriority="99" w:defSemiHidden="0" w:defUnhideWhenUsed="0" w:defQFormat="0" w:count="375">
     <w:lsdException w:name="Normal" w:qFormat="1"/>
     <w:lsdException w:name="heading 1" w:qFormat="1"/>
     <w:lsdException w:name="heading 2" w:semiHidden="1" w:uiPriority="9" w:unhideWhenUsed="1" w:qFormat="1"/>
@@ -15524,10 +16564,11 @@
     <w:lsdException w:name="Table Professional" w:semiHidden="1" w:unhideWhenUsed="1"/>
     <w:lsdException w:name="Table Subtle 1" w:semiHidden="1" w:unhideWhenUsed="1"/>
     <w:lsdException w:name="Table Subtle 2" w:semiHidden="1" w:unhideWhenUsed="1"/>
-    <w:lsdException w:name="Table Web 1" w:semiHidden="1" w:unhideWhenUsed="1"/>
     <w:lsdException w:name="Table Web 2" w:semiHidden="1" w:unhideWhenUsed="1"/>
+    <w:lsdException w:name="Table Web 3" w:semiHidden="1" w:unhideWhenUsed="1"/>
     <w:lsdException w:name="Balloon Text" w:semiHidden="1" w:unhideWhenUsed="1"/>
     <w:lsdException w:name="Table Grid" w:uiPriority="59"/>
+    <w:lsdException w:name="Table Theme" w:semiHidden="1" w:unhideWhenUsed="1"/>
     <w:lsdException w:name="Placeholder Text" w:semiHidden="1"/>
     <w:lsdException w:name="No Spacing" w:uiPriority="1" w:qFormat="1"/>
     <w:lsdException w:name="Light Shading" w:uiPriority="60"/>
@@ -15744,6 +16785,9 @@
     <w:lsdException w:name="List Table 6 Colorful Accent 6" w:uiPriority="51"/>
     <w:lsdException w:name="List Table 7 Colorful Accent 6" w:uiPriority="52"/>
     <w:lsdException w:name="Mention" w:semiHidden="1" w:unhideWhenUsed="1"/>
+    <w:lsdException w:name="Smart Hyperlink" w:semiHidden="1" w:unhideWhenUsed="1"/>
+    <w:lsdException w:name="Hashtag" w:semiHidden="1" w:unhideWhenUsed="1"/>
+    <w:lsdException w:name="Unresolved Mention" w:semiHidden="1" w:unhideWhenUsed="1"/>
   </w:latentStyles>
   <w:style w:type="paragraph" w:default="1" w:styleId="Normal">
     <w:name w:val="Normal"/>
@@ -18691,6 +19735,18 @@
       <w:lang w:eastAsia="en-US"/>
     </w:rPr>
   </w:style>
+  <w:style w:type="character" w:styleId="UnresolvedMention">
+    <w:name w:val="Unresolved Mention"/>
+    <w:basedOn w:val="DefaultParagraphFont"/>
+    <w:uiPriority w:val="99"/>
+    <w:semiHidden/>
+    <w:unhideWhenUsed/>
+    <w:rsid w:val="00A90015"/>
+    <w:rPr>
+      <w:color w:val="605E5C"/>
+      <w:shd w:val="clear" w:color="auto" w:fill="E1DFDD"/>
+    </w:rPr>
+  </w:style>
 </w:styles>
 </file>
 
@@ -18984,6 +20040,15 @@
 </file>
 
 <file path=customXml/item2.xml><?xml version="1.0" encoding="utf-8"?>
+<?mso-contentType ?>
+<FormTemplates xmlns="http://schemas.microsoft.com/sharepoint/v3/contenttype/forms">
+  <Display>DocumentLibraryForm</Display>
+  <Edit>DocumentLibraryForm</Edit>
+  <New>DocumentLibraryForm</New>
+</FormTemplates>
+</file>
+
+<file path=customXml/item3.xml><?xml version="1.0" encoding="utf-8"?>
 <ct:contentTypeSchema xmlns:ct="http://schemas.microsoft.com/office/2006/metadata/contentType" xmlns:ma="http://schemas.microsoft.com/office/2006/metadata/properties/metaAttributes" ct:_="" ma:_="" ma:contentTypeName="Document" ma:contentTypeID="0x0101004820D0366DDCA34E83B21C8B8024BF9B" ma:contentTypeVersion="1" ma:contentTypeDescription="Create a new document." ma:contentTypeScope="" ma:versionID="13ff57f3102bd9b14df83455d563ac72">
   <xsd:schema xmlns:xsd="http://www.w3.org/2001/XMLSchema" xmlns:xs="http://www.w3.org/2001/XMLSchema" xmlns:p="http://schemas.microsoft.com/office/2006/metadata/properties" xmlns:ns2="d64d9dbd-62e9-43ae-8349-3f505b55d287" targetNamespace="http://schemas.microsoft.com/office/2006/metadata/properties" ma:root="true" ma:fieldsID="5e0f56c442c01d07fc30c224743e4a54" ns2:_="">
     <xsd:import namespace="d64d9dbd-62e9-43ae-8349-3f505b55d287"/>
@@ -19123,15 +20188,6 @@
 </ct:contentTypeSchema>
 </file>
 
-<file path=customXml/item3.xml><?xml version="1.0" encoding="utf-8"?>
-<?mso-contentType ?>
-<FormTemplates xmlns="http://schemas.microsoft.com/sharepoint/v3/contenttype/forms">
-  <Display>DocumentLibraryForm</Display>
-  <Edit>DocumentLibraryForm</Edit>
-  <New>DocumentLibraryForm</New>
-</FormTemplates>
-</file>
-
 <file path=customXml/item4.xml><?xml version="1.0" encoding="utf-8"?>
 <b:Sources xmlns:b="http://schemas.openxmlformats.org/officeDocument/2006/bibliography" xmlns="http://schemas.openxmlformats.org/officeDocument/2006/bibliography" SelectedStyle="\APA.XSL" StyleName="APA"/>
 </file>
@@ -19146,6 +20202,14 @@
 </file>
 
 <file path=customXml/itemProps2.xml><?xml version="1.0" encoding="utf-8"?>
+<ds:datastoreItem xmlns:ds="http://schemas.openxmlformats.org/officeDocument/2006/customXml" ds:itemID="{4D7B1E9A-27EE-4277-B10B-CDA773AC6D89}">
+  <ds:schemaRefs>
+    <ds:schemaRef ds:uri="http://schemas.microsoft.com/sharepoint/v3/contenttype/forms"/>
+  </ds:schemaRefs>
+</ds:datastoreItem>
+</file>
+
+<file path=customXml/itemProps3.xml><?xml version="1.0" encoding="utf-8"?>
 <ds:datastoreItem xmlns:ds="http://schemas.openxmlformats.org/officeDocument/2006/customXml" ds:itemID="{3011041C-25BA-4C8D-8D58-3B014F0EB5C3}">
   <ds:schemaRefs>
     <ds:schemaRef ds:uri="http://schemas.microsoft.com/office/2006/metadata/contentType"/>
@@ -19163,16 +20227,8 @@
 </ds:datastoreItem>
 </file>
 
-<file path=customXml/itemProps3.xml><?xml version="1.0" encoding="utf-8"?>
-<ds:datastoreItem xmlns:ds="http://schemas.openxmlformats.org/officeDocument/2006/customXml" ds:itemID="{4D7B1E9A-27EE-4277-B10B-CDA773AC6D89}">
-  <ds:schemaRefs>
-    <ds:schemaRef ds:uri="http://schemas.microsoft.com/sharepoint/v3/contenttype/forms"/>
-  </ds:schemaRefs>
-</ds:datastoreItem>
-</file>
-
 <file path=customXml/itemProps4.xml><?xml version="1.0" encoding="utf-8"?>
-<ds:datastoreItem xmlns:ds="http://schemas.openxmlformats.org/officeDocument/2006/customXml" ds:itemID="{37DAC605-1673-44DD-961C-C39F5F362569}">
+<ds:datastoreItem xmlns:ds="http://schemas.openxmlformats.org/officeDocument/2006/customXml" ds:itemID="{77C97915-4C78-4ECC-A19C-1030B02305A7}">
   <ds:schemaRefs>
     <ds:schemaRef ds:uri="http://schemas.openxmlformats.org/officeDocument/2006/bibliography"/>
   </ds:schemaRefs>

</xml_diff>